<commit_message>
da minha parte falta a conclusão
</commit_message>
<xml_diff>
--- a/Fase4/Relatorio/relatorio.docx
+++ b/Fase4/Relatorio/relatorio.docx
@@ -427,8 +427,6 @@
             </w:rPr>
           </w:pPr>
         </w:p>
-        <w:bookmarkStart w:id="0" w:name="_GoBack"/>
-        <w:bookmarkEnd w:id="0"/>
         <w:p>
           <w:pPr>
             <w:pStyle w:val="ndice1"/>
@@ -1972,44 +1970,72 @@
     </w:p>
     <w:p>
       <w:pPr>
-        <w:pStyle w:val="Ttulo1"/>
+        <w:pStyle w:val="Cabealho1"/>
         <w:numPr>
           <w:ilvl w:val="0"/>
           <w:numId w:val="2"/>
         </w:numPr>
       </w:pPr>
-      <w:bookmarkStart w:id="1" w:name="_Toc514587725"/>
+      <w:bookmarkStart w:id="0" w:name="_Toc514587725"/>
       <w:r>
         <w:lastRenderedPageBreak/>
         <w:t>Introdução</w:t>
       </w:r>
-      <w:bookmarkEnd w:id="1"/>
-    </w:p>
-    <w:p>
-      <w:pPr>
-        <w:pStyle w:val="NormalUM"/>
-      </w:pPr>
-    </w:p>
-    <w:p>
-      <w:pPr>
-        <w:pStyle w:val="NormalUM"/>
-      </w:pPr>
-      <w:r>
-        <w:t>Escrever Algo</w:t>
-      </w:r>
-    </w:p>
-    <w:p>
-      <w:pPr>
-        <w:pStyle w:val="NormalUM"/>
-      </w:pPr>
-      <w:r>
-        <w:t>Mais</w:t>
-      </w:r>
-      <w:r>
+      <w:bookmarkEnd w:id="0"/>
+    </w:p>
+    <w:p/>
+    <w:p>
+      <w:r>
+        <w:t xml:space="preserve">O presente relatório tem como objetivo explicar a conceção da 4º fase do projeto que consistia na construção gradual de um sistema solar. Como seria de esperar, nesta fase será utilizado tudo o que foi desenvolvido nas fases anteriores e serão acrescentadas novas funcionalidades que obrigarão a algumas alterações no trabalho já realizado. O principal objetivo seria então acrescentar ao nosso sistema solar, em particular aos elementos que o constituem, iluminação e texturas. Para isso foram necessárias varias alterações em vários componentes, uma vez que o gerador precisava de gerar estas novas coordenadas, o </w:t>
+      </w:r>
+      <w:proofErr w:type="spellStart"/>
+      <w:r>
+        <w:t>parser</w:t>
+      </w:r>
+      <w:proofErr w:type="spellEnd"/>
+      <w:r>
+        <w:t xml:space="preserve"> precisava de ter a capacidade de as reconhecer, o criador de XML precisava de as referir (ficheiro de texturas utilizado e tipo de iluminação) e o motor precisava de as aplicar. Se tudo isto fosse implementado com sucesso o próximo objetivo seria a criação de uma camara em terceira pessoa e a integração de um mecanismo de </w:t>
+      </w:r>
+      <w:proofErr w:type="spellStart"/>
+      <w:r>
+        <w:rPr>
+          <w:i/>
+        </w:rPr>
+        <w:t>view</w:t>
+      </w:r>
+      <w:proofErr w:type="spellEnd"/>
+      <w:r>
+        <w:rPr>
+          <w:i/>
+        </w:rPr>
         <w:t xml:space="preserve"> </w:t>
       </w:r>
-    </w:p>
-    <w:p/>
+      <w:proofErr w:type="spellStart"/>
+      <w:r>
+        <w:rPr>
+          <w:i/>
+        </w:rPr>
+        <w:t>frustum</w:t>
+      </w:r>
+      <w:proofErr w:type="spellEnd"/>
+      <w:r>
+        <w:rPr>
+          <w:i/>
+        </w:rPr>
+        <w:t xml:space="preserve"> </w:t>
+      </w:r>
+      <w:proofErr w:type="spellStart"/>
+      <w:r>
+        <w:rPr>
+          <w:i/>
+        </w:rPr>
+        <w:t>culling</w:t>
+      </w:r>
+      <w:proofErr w:type="spellEnd"/>
+      <w:r>
+        <w:t>, que iria aumentar significativamente a performance do nosso sistema solar.</w:t>
+      </w:r>
+    </w:p>
     <w:p>
       <w:pPr>
         <w:spacing w:line="259" w:lineRule="auto"/>
@@ -2021,18 +2047,18 @@
     </w:p>
     <w:p>
       <w:pPr>
-        <w:pStyle w:val="Ttulo1"/>
+        <w:pStyle w:val="Cabealho1"/>
         <w:numPr>
           <w:ilvl w:val="0"/>
           <w:numId w:val="2"/>
         </w:numPr>
       </w:pPr>
-      <w:bookmarkStart w:id="2" w:name="_Toc514587726"/>
+      <w:bookmarkStart w:id="1" w:name="_Toc514587726"/>
       <w:r>
         <w:lastRenderedPageBreak/>
         <w:t>Normais e Texturas das Figuras</w:t>
       </w:r>
-      <w:bookmarkEnd w:id="2"/>
+      <w:bookmarkEnd w:id="1"/>
     </w:p>
     <w:p>
       <w:pPr>
@@ -2052,18 +2078,18 @@
     </w:p>
     <w:p>
       <w:pPr>
-        <w:pStyle w:val="Ttulo1"/>
+        <w:pStyle w:val="Cabealho1"/>
         <w:numPr>
           <w:ilvl w:val="0"/>
           <w:numId w:val="2"/>
         </w:numPr>
       </w:pPr>
-      <w:bookmarkStart w:id="3" w:name="_Toc514587727"/>
+      <w:bookmarkStart w:id="2" w:name="_Toc514587727"/>
       <w:proofErr w:type="spellStart"/>
       <w:r>
         <w:t>Câmera</w:t>
       </w:r>
-      <w:bookmarkEnd w:id="3"/>
+      <w:bookmarkEnd w:id="2"/>
       <w:proofErr w:type="spellEnd"/>
     </w:p>
     <w:p>
@@ -2094,12 +2120,12 @@
         </w:numPr>
         <w:ind w:left="1430"/>
       </w:pPr>
+      <w:bookmarkStart w:id="3" w:name="_Toc514587728"/>
       <w:bookmarkStart w:id="4" w:name="_Hlk510988022"/>
-      <w:bookmarkStart w:id="5" w:name="_Toc514587728"/>
       <w:r>
         <w:t>Ações do teclado</w:t>
       </w:r>
-      <w:bookmarkEnd w:id="5"/>
+      <w:bookmarkEnd w:id="3"/>
     </w:p>
     <w:p>
       <w:pPr>
@@ -2118,24 +2144,24 @@
         </w:numPr>
         <w:ind w:left="1430"/>
       </w:pPr>
-      <w:bookmarkStart w:id="6" w:name="_Toc514587729"/>
+      <w:bookmarkStart w:id="5" w:name="_Toc514587729"/>
       <w:r>
         <w:t>Ações do rato</w:t>
       </w:r>
-      <w:bookmarkEnd w:id="6"/>
+      <w:bookmarkEnd w:id="5"/>
     </w:p>
     <w:p>
       <w:pPr>
         <w:ind w:firstLine="708"/>
       </w:pPr>
-      <w:bookmarkStart w:id="7" w:name="_Hlk510988005"/>
+      <w:bookmarkStart w:id="6" w:name="_Hlk510988005"/>
       <w:proofErr w:type="spellStart"/>
       <w:r>
         <w:t>xx</w:t>
       </w:r>
       <w:proofErr w:type="spellEnd"/>
     </w:p>
-    <w:bookmarkEnd w:id="7"/>
+    <w:bookmarkEnd w:id="6"/>
     <w:p>
       <w:pPr>
         <w:ind w:firstLine="708"/>
@@ -2143,7 +2169,7 @@
     </w:p>
     <w:p>
       <w:pPr>
-        <w:pStyle w:val="Ttulo1"/>
+        <w:pStyle w:val="Cabealho1"/>
         <w:numPr>
           <w:ilvl w:val="0"/>
           <w:numId w:val="2"/>
@@ -2152,7 +2178,7 @@
           <w:rFonts w:cs="Arial"/>
         </w:rPr>
       </w:pPr>
-      <w:bookmarkStart w:id="8" w:name="_Toc514587730"/>
+      <w:bookmarkStart w:id="7" w:name="_Toc514587730"/>
       <w:bookmarkEnd w:id="4"/>
       <w:r>
         <w:rPr>
@@ -2160,7 +2186,7 @@
         </w:rPr>
         <w:t>Aplicação</w:t>
       </w:r>
-      <w:bookmarkEnd w:id="8"/>
+      <w:bookmarkEnd w:id="7"/>
     </w:p>
     <w:p>
       <w:pPr>
@@ -2170,11 +2196,11 @@
           <w:numId w:val="2"/>
         </w:numPr>
       </w:pPr>
-      <w:bookmarkStart w:id="9" w:name="_Toc514587731"/>
+      <w:bookmarkStart w:id="8" w:name="_Toc514587731"/>
       <w:r>
         <w:t>Normais e Texturas</w:t>
       </w:r>
-      <w:bookmarkEnd w:id="9"/>
+      <w:bookmarkEnd w:id="8"/>
     </w:p>
     <w:p>
       <w:pPr>
@@ -3488,10 +3514,10 @@
         </w:rPr>
         <w:lastRenderedPageBreak/>
         <w:drawing>
-          <wp:anchor distT="0" distB="0" distL="114300" distR="114300" simplePos="0" relativeHeight="251694080" behindDoc="0" locked="0" layoutInCell="1" allowOverlap="1" wp14:anchorId="76A8C22B" wp14:editId="24813562">
+          <wp:anchor distT="0" distB="0" distL="114300" distR="114300" simplePos="0" relativeHeight="251694080" behindDoc="0" locked="0" layoutInCell="1" allowOverlap="1" wp14:anchorId="76A8C22B" wp14:editId="2D508F68">
             <wp:simplePos x="0" y="0"/>
             <wp:positionH relativeFrom="margin">
-              <wp:align>center</wp:align>
+              <wp:posOffset>366395</wp:posOffset>
             </wp:positionH>
             <wp:positionV relativeFrom="paragraph">
               <wp:posOffset>0</wp:posOffset>
@@ -3546,6 +3572,920 @@
     </w:p>
     <w:p>
       <w:pPr>
+        <w:pStyle w:val="NormalUM"/>
+      </w:pPr>
+    </w:p>
+    <w:p>
+      <w:pPr>
+        <w:ind w:firstLine="709"/>
+        <w:rPr>
+          <w:rFonts w:cs="Arial"/>
+        </w:rPr>
+      </w:pPr>
+      <w:r>
+        <w:rPr>
+          <w:b/>
+          <w:sz w:val="24"/>
+        </w:rPr>
+        <w:t>Torus</w:t>
+      </w:r>
+      <w:r>
+        <w:rPr>
+          <w:rFonts w:cs="Arial"/>
+        </w:rPr>
+        <w:t>.</w:t>
+      </w:r>
+    </w:p>
+    <w:p>
+      <w:pPr>
+        <w:pStyle w:val="NormalUM"/>
+      </w:pPr>
+      <w:r>
+        <w:t>Para obter os vetores normais do torus foi preciso observar o processo de construção do mesmo uma vez que nos dá as orientações dos vetores normais de cada vértice no momento do desenho deste. Para obter os vetores das normais utilizamos então a seguinte formula:</w:t>
+      </w:r>
+    </w:p>
+    <w:p>
+      <w:pPr>
+        <w:pStyle w:val="NormalUM"/>
+      </w:pPr>
+      <w:r>
+        <w:t>Normal(cos(A)*cos</w:t>
+      </w:r>
+      <w:r>
+        <w:t xml:space="preserve">(L), </w:t>
+      </w:r>
+      <w:proofErr w:type="spellStart"/>
+      <w:r>
+        <w:t>sin</w:t>
+      </w:r>
+      <w:proofErr w:type="spellEnd"/>
+      <w:r>
+        <w:t xml:space="preserve">(A)*cos(L), </w:t>
+      </w:r>
+      <w:proofErr w:type="spellStart"/>
+      <w:r>
+        <w:t>sin</w:t>
+      </w:r>
+      <w:proofErr w:type="spellEnd"/>
+      <w:r>
+        <w:t>(L</w:t>
+      </w:r>
+      <w:proofErr w:type="gramStart"/>
+      <w:r>
+        <w:t>) )</w:t>
+      </w:r>
+      <w:proofErr w:type="gramEnd"/>
+      <w:r>
+        <w:t xml:space="preserve"> </w:t>
+      </w:r>
+    </w:p>
+    <w:p>
+      <w:pPr>
+        <w:pStyle w:val="NormalUM"/>
+      </w:pPr>
+      <w:r>
+        <w:t>onde,</w:t>
+      </w:r>
+    </w:p>
+    <w:p>
+      <w:pPr>
+        <w:pStyle w:val="NormalUM"/>
+      </w:pPr>
+      <w:r>
+        <w:rPr>
+          <w:b/>
+        </w:rPr>
+        <w:t>A</w:t>
+      </w:r>
+      <w:r>
+        <w:t xml:space="preserve"> – Desvio do anel</w:t>
+      </w:r>
+    </w:p>
+    <w:p>
+      <w:pPr>
+        <w:pStyle w:val="NormalUM"/>
+      </w:pPr>
+      <w:r>
+        <w:rPr>
+          <w:b/>
+        </w:rPr>
+        <w:t>L</w:t>
+      </w:r>
+      <w:r>
+        <w:t xml:space="preserve"> – Desvio de cada lado que forma um anel</w:t>
+      </w:r>
+    </w:p>
+    <w:p>
+      <w:pPr>
+        <w:pStyle w:val="NormalUM"/>
+      </w:pPr>
+      <w:r>
+        <w:rPr>
+          <w:noProof/>
+        </w:rPr>
+        <mc:AlternateContent>
+          <mc:Choice Requires="wps">
+            <w:drawing>
+              <wp:anchor distT="0" distB="0" distL="114300" distR="114300" simplePos="0" relativeHeight="251703296" behindDoc="0" locked="0" layoutInCell="1" allowOverlap="1" wp14:anchorId="4F329FCD" wp14:editId="7D1DFC01">
+                <wp:simplePos x="0" y="0"/>
+                <wp:positionH relativeFrom="column">
+                  <wp:posOffset>1185545</wp:posOffset>
+                </wp:positionH>
+                <wp:positionV relativeFrom="paragraph">
+                  <wp:posOffset>2232025</wp:posOffset>
+                </wp:positionV>
+                <wp:extent cx="3024505" cy="635"/>
+                <wp:effectExtent l="0" t="0" r="0" b="0"/>
+                <wp:wrapSquare wrapText="bothSides"/>
+                <wp:docPr id="18" name="Caixa de texto 18"/>
+                <wp:cNvGraphicFramePr/>
+                <a:graphic xmlns:a="http://schemas.openxmlformats.org/drawingml/2006/main">
+                  <a:graphicData uri="http://schemas.microsoft.com/office/word/2010/wordprocessingShape">
+                    <wps:wsp>
+                      <wps:cNvSpPr txBox="1"/>
+                      <wps:spPr>
+                        <a:xfrm>
+                          <a:off x="0" y="0"/>
+                          <a:ext cx="3024505" cy="635"/>
+                        </a:xfrm>
+                        <a:prstGeom prst="rect">
+                          <a:avLst/>
+                        </a:prstGeom>
+                        <a:solidFill>
+                          <a:prstClr val="white"/>
+                        </a:solidFill>
+                        <a:ln>
+                          <a:noFill/>
+                        </a:ln>
+                      </wps:spPr>
+                      <wps:txbx>
+                        <w:txbxContent>
+                          <w:p>
+                            <w:pPr>
+                              <w:pStyle w:val="Legenda"/>
+                              <w:rPr>
+                                <w:noProof/>
+                                <w:color w:val="000000" w:themeColor="text1"/>
+                                <w:sz w:val="20"/>
+                              </w:rPr>
+                            </w:pPr>
+                            <w:r>
+                              <w:t xml:space="preserve">Figura </w:t>
+                            </w:r>
+                            <w:r>
+                              <w:fldChar w:fldCharType="begin"/>
+                            </w:r>
+                            <w:r>
+                              <w:instrText xml:space="preserve"> SEQ Figura \* ARABIC </w:instrText>
+                            </w:r>
+                            <w:r>
+                              <w:fldChar w:fldCharType="separate"/>
+                            </w:r>
+                            <w:r>
+                              <w:rPr>
+                                <w:noProof/>
+                              </w:rPr>
+                              <w:t>1</w:t>
+                            </w:r>
+                            <w:r>
+                              <w:fldChar w:fldCharType="end"/>
+                            </w:r>
+                            <w:r>
+                              <w:t xml:space="preserve"> Representação normais torus</w:t>
+                            </w:r>
+                          </w:p>
+                        </w:txbxContent>
+                      </wps:txbx>
+                      <wps:bodyPr rot="0" spcFirstLastPara="0" vertOverflow="overflow" horzOverflow="overflow" vert="horz" wrap="square" lIns="0" tIns="0" rIns="0" bIns="0" numCol="1" spcCol="0" rtlCol="0" fromWordArt="0" anchor="t" anchorCtr="0" forceAA="0" compatLnSpc="1">
+                        <a:prstTxWarp prst="textNoShape">
+                          <a:avLst/>
+                        </a:prstTxWarp>
+                        <a:spAutoFit/>
+                      </wps:bodyPr>
+                    </wps:wsp>
+                  </a:graphicData>
+                </a:graphic>
+              </wp:anchor>
+            </w:drawing>
+          </mc:Choice>
+          <mc:Fallback>
+            <w:pict>
+              <v:shape w14:anchorId="4F329FCD" id="Caixa de texto 18" o:spid="_x0000_s1027" type="#_x0000_t202" style="position:absolute;left:0;text-align:left;margin-left:93.35pt;margin-top:175.75pt;width:238.15pt;height:.05pt;z-index:251703296;visibility:visible;mso-wrap-style:square;mso-wrap-distance-left:9pt;mso-wrap-distance-top:0;mso-wrap-distance-right:9pt;mso-wrap-distance-bottom:0;mso-position-horizontal:absolute;mso-position-horizontal-relative:text;mso-position-vertical:absolute;mso-position-vertical-relative:text;v-text-anchor:top" o:gfxdata="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" stroked="f">
+                <v:textbox style="mso-fit-shape-to-text:t" inset="0,0,0,0">
+                  <w:txbxContent>
+                    <w:p>
+                      <w:pPr>
+                        <w:pStyle w:val="Legenda"/>
+                        <w:rPr>
+                          <w:noProof/>
+                          <w:color w:val="000000" w:themeColor="text1"/>
+                          <w:sz w:val="20"/>
+                        </w:rPr>
+                      </w:pPr>
+                      <w:r>
+                        <w:t xml:space="preserve">Figura </w:t>
+                      </w:r>
+                      <w:r>
+                        <w:fldChar w:fldCharType="begin"/>
+                      </w:r>
+                      <w:r>
+                        <w:instrText xml:space="preserve"> SEQ Figura \* ARABIC </w:instrText>
+                      </w:r>
+                      <w:r>
+                        <w:fldChar w:fldCharType="separate"/>
+                      </w:r>
+                      <w:r>
+                        <w:rPr>
+                          <w:noProof/>
+                        </w:rPr>
+                        <w:t>1</w:t>
+                      </w:r>
+                      <w:r>
+                        <w:fldChar w:fldCharType="end"/>
+                      </w:r>
+                      <w:r>
+                        <w:t xml:space="preserve"> Representação normais torus</w:t>
+                      </w:r>
+                    </w:p>
+                  </w:txbxContent>
+                </v:textbox>
+                <w10:wrap type="square"/>
+              </v:shape>
+            </w:pict>
+          </mc:Fallback>
+        </mc:AlternateContent>
+      </w:r>
+      <w:r>
+        <w:rPr>
+          <w:noProof/>
+        </w:rPr>
+        <w:drawing>
+          <wp:anchor distT="0" distB="0" distL="0" distR="0" simplePos="0" relativeHeight="251701248" behindDoc="0" locked="0" layoutInCell="1" allowOverlap="1" wp14:anchorId="0CD1BEA3" wp14:editId="0631D14A">
+            <wp:simplePos x="0" y="0"/>
+            <wp:positionH relativeFrom="margin">
+              <wp:align>center</wp:align>
+            </wp:positionH>
+            <wp:positionV relativeFrom="paragraph">
+              <wp:posOffset>145415</wp:posOffset>
+            </wp:positionV>
+            <wp:extent cx="3024505" cy="2029460"/>
+            <wp:effectExtent l="0" t="0" r="4445" b="8890"/>
+            <wp:wrapSquare wrapText="largest"/>
+            <wp:docPr id="6" name="Image1"/>
+            <wp:cNvGraphicFramePr>
+              <a:graphicFrameLocks xmlns:a="http://schemas.openxmlformats.org/drawingml/2006/main" noChangeAspect="1"/>
+            </wp:cNvGraphicFramePr>
+            <a:graphic xmlns:a="http://schemas.openxmlformats.org/drawingml/2006/main">
+              <a:graphicData uri="http://schemas.openxmlformats.org/drawingml/2006/picture">
+                <pic:pic xmlns:pic="http://schemas.openxmlformats.org/drawingml/2006/picture">
+                  <pic:nvPicPr>
+                    <pic:cNvPr id="13" name="Image1"/>
+                    <pic:cNvPicPr>
+                      <a:picLocks noChangeAspect="1" noChangeArrowheads="1"/>
+                    </pic:cNvPicPr>
+                  </pic:nvPicPr>
+                  <pic:blipFill>
+                    <a:blip r:embed="rId22"/>
+                    <a:stretch>
+                      <a:fillRect/>
+                    </a:stretch>
+                  </pic:blipFill>
+                  <pic:spPr bwMode="auto">
+                    <a:xfrm>
+                      <a:off x="0" y="0"/>
+                      <a:ext cx="3024505" cy="2029460"/>
+                    </a:xfrm>
+                    <a:prstGeom prst="rect">
+                      <a:avLst/>
+                    </a:prstGeom>
+                  </pic:spPr>
+                </pic:pic>
+              </a:graphicData>
+            </a:graphic>
+          </wp:anchor>
+        </w:drawing>
+      </w:r>
+    </w:p>
+    <w:p>
+      <w:pPr>
+        <w:pStyle w:val="NormalUM"/>
+      </w:pPr>
+    </w:p>
+    <w:p>
+      <w:pPr>
+        <w:pStyle w:val="NormalUM"/>
+      </w:pPr>
+    </w:p>
+    <w:p>
+      <w:pPr>
+        <w:pStyle w:val="NormalUM"/>
+      </w:pPr>
+    </w:p>
+    <w:p>
+      <w:pPr>
+        <w:pStyle w:val="NormalUM"/>
+      </w:pPr>
+    </w:p>
+    <w:p>
+      <w:pPr>
+        <w:pStyle w:val="NormalUM"/>
+      </w:pPr>
+    </w:p>
+    <w:p>
+      <w:pPr>
+        <w:pStyle w:val="NormalUM"/>
+      </w:pPr>
+    </w:p>
+    <w:p>
+      <w:pPr>
+        <w:pStyle w:val="NormalUM"/>
+      </w:pPr>
+    </w:p>
+    <w:p>
+      <w:pPr>
+        <w:pStyle w:val="NormalUM"/>
+      </w:pPr>
+      <w:r>
+        <w:lastRenderedPageBreak/>
+        <w:t>Para as coordenadas de texturas utilizamos um mapeamento simples. Dividimos a imagem da nossa textura em varias tiras correspondentes ao numero de anéis do torus. Posteriormente dividimos cada tira pelo numero de camadas do torus e atribuímos cada retângulo resultante à camada correspondente.</w:t>
+      </w:r>
+    </w:p>
+    <w:p>
+      <w:pPr>
+        <w:pStyle w:val="NormalUM"/>
+      </w:pPr>
+      <w:r>
+        <w:t>A formula utilizada foi a seguinte:</w:t>
+      </w:r>
+    </w:p>
+    <w:p>
+      <w:pPr>
+        <w:pStyle w:val="NormalUM"/>
+      </w:pPr>
+      <w:proofErr w:type="gramStart"/>
+      <w:r>
+        <w:t>Textura(</w:t>
+      </w:r>
+      <w:proofErr w:type="gramEnd"/>
+      <w:r>
+        <w:t xml:space="preserve">i/slice , j/sides) </w:t>
+      </w:r>
+    </w:p>
+    <w:p>
+      <w:pPr>
+        <w:pStyle w:val="NormalUM"/>
+      </w:pPr>
+      <w:r>
+        <w:t>onde,</w:t>
+      </w:r>
+    </w:p>
+    <w:p>
+      <w:pPr>
+        <w:pStyle w:val="NormalUM"/>
+      </w:pPr>
+      <w:r>
+        <w:rPr>
+          <w:b/>
+        </w:rPr>
+        <w:t>i</w:t>
+      </w:r>
+      <w:r>
+        <w:t xml:space="preserve"> – Corresponde ao número do anel</w:t>
+      </w:r>
+    </w:p>
+    <w:p>
+      <w:pPr>
+        <w:pStyle w:val="NormalUM"/>
+      </w:pPr>
+      <w:r>
+        <w:rPr>
+          <w:b/>
+        </w:rPr>
+        <w:t>j</w:t>
+      </w:r>
+      <w:r>
+        <w:t xml:space="preserve"> – Corresponde ao número do lado</w:t>
+      </w:r>
+    </w:p>
+    <w:p>
+      <w:pPr>
+        <w:pStyle w:val="NormalUM"/>
+      </w:pPr>
+      <w:r>
+        <w:rPr>
+          <w:b/>
+        </w:rPr>
+        <w:t>slice</w:t>
+      </w:r>
+      <w:r>
+        <w:rPr>
+          <w:b/>
+        </w:rPr>
+        <w:t>s</w:t>
+      </w:r>
+      <w:r>
+        <w:t xml:space="preserve"> – Número total de anéis</w:t>
+      </w:r>
+    </w:p>
+    <w:p>
+      <w:pPr>
+        <w:pStyle w:val="NormalUM"/>
+      </w:pPr>
+      <w:r>
+        <w:rPr>
+          <w:noProof/>
+        </w:rPr>
+        <mc:AlternateContent>
+          <mc:Choice Requires="wps">
+            <w:drawing>
+              <wp:anchor distT="0" distB="0" distL="114300" distR="114300" simplePos="0" relativeHeight="251706368" behindDoc="0" locked="0" layoutInCell="1" allowOverlap="1" wp14:anchorId="0EA94451" wp14:editId="5040B98F">
+                <wp:simplePos x="0" y="0"/>
+                <wp:positionH relativeFrom="column">
+                  <wp:posOffset>1214120</wp:posOffset>
+                </wp:positionH>
+                <wp:positionV relativeFrom="paragraph">
+                  <wp:posOffset>2719705</wp:posOffset>
+                </wp:positionV>
+                <wp:extent cx="2971800" cy="635"/>
+                <wp:effectExtent l="0" t="0" r="0" b="0"/>
+                <wp:wrapTopAndBottom/>
+                <wp:docPr id="20" name="Caixa de texto 20"/>
+                <wp:cNvGraphicFramePr/>
+                <a:graphic xmlns:a="http://schemas.openxmlformats.org/drawingml/2006/main">
+                  <a:graphicData uri="http://schemas.microsoft.com/office/word/2010/wordprocessingShape">
+                    <wps:wsp>
+                      <wps:cNvSpPr txBox="1"/>
+                      <wps:spPr>
+                        <a:xfrm>
+                          <a:off x="0" y="0"/>
+                          <a:ext cx="2971800" cy="635"/>
+                        </a:xfrm>
+                        <a:prstGeom prst="rect">
+                          <a:avLst/>
+                        </a:prstGeom>
+                        <a:solidFill>
+                          <a:prstClr val="white"/>
+                        </a:solidFill>
+                        <a:ln>
+                          <a:noFill/>
+                        </a:ln>
+                      </wps:spPr>
+                      <wps:txbx>
+                        <w:txbxContent>
+                          <w:p>
+                            <w:pPr>
+                              <w:pStyle w:val="Legenda"/>
+                              <w:rPr>
+                                <w:noProof/>
+                                <w:color w:val="000000" w:themeColor="text1"/>
+                                <w:sz w:val="20"/>
+                              </w:rPr>
+                            </w:pPr>
+                            <w:r>
+                              <w:t xml:space="preserve">Figura </w:t>
+                            </w:r>
+                            <w:r>
+                              <w:fldChar w:fldCharType="begin"/>
+                            </w:r>
+                            <w:r>
+                              <w:instrText xml:space="preserve"> SEQ Figura \* ARABIC </w:instrText>
+                            </w:r>
+                            <w:r>
+                              <w:fldChar w:fldCharType="separate"/>
+                            </w:r>
+                            <w:r>
+                              <w:rPr>
+                                <w:noProof/>
+                              </w:rPr>
+                              <w:t>2</w:t>
+                            </w:r>
+                            <w:r>
+                              <w:fldChar w:fldCharType="end"/>
+                            </w:r>
+                            <w:r>
+                              <w:t xml:space="preserve"> Explicação das texturas do torus</w:t>
+                            </w:r>
+                          </w:p>
+                        </w:txbxContent>
+                      </wps:txbx>
+                      <wps:bodyPr rot="0" spcFirstLastPara="0" vertOverflow="overflow" horzOverflow="overflow" vert="horz" wrap="square" lIns="0" tIns="0" rIns="0" bIns="0" numCol="1" spcCol="0" rtlCol="0" fromWordArt="0" anchor="t" anchorCtr="0" forceAA="0" compatLnSpc="1">
+                        <a:prstTxWarp prst="textNoShape">
+                          <a:avLst/>
+                        </a:prstTxWarp>
+                        <a:spAutoFit/>
+                      </wps:bodyPr>
+                    </wps:wsp>
+                  </a:graphicData>
+                </a:graphic>
+              </wp:anchor>
+            </w:drawing>
+          </mc:Choice>
+          <mc:Fallback>
+            <w:pict>
+              <v:shape w14:anchorId="0EA94451" id="Caixa de texto 20" o:spid="_x0000_s1028" type="#_x0000_t202" style="position:absolute;left:0;text-align:left;margin-left:95.6pt;margin-top:214.15pt;width:234pt;height:.05pt;z-index:251706368;visibility:visible;mso-wrap-style:square;mso-wrap-distance-left:9pt;mso-wrap-distance-top:0;mso-wrap-distance-right:9pt;mso-wrap-distance-bottom:0;mso-position-horizontal:absolute;mso-position-horizontal-relative:text;mso-position-vertical:absolute;mso-position-vertical-relative:text;v-text-anchor:top" o:gfxdata="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" stroked="f">
+                <v:textbox style="mso-fit-shape-to-text:t" inset="0,0,0,0">
+                  <w:txbxContent>
+                    <w:p>
+                      <w:pPr>
+                        <w:pStyle w:val="Legenda"/>
+                        <w:rPr>
+                          <w:noProof/>
+                          <w:color w:val="000000" w:themeColor="text1"/>
+                          <w:sz w:val="20"/>
+                        </w:rPr>
+                      </w:pPr>
+                      <w:r>
+                        <w:t xml:space="preserve">Figura </w:t>
+                      </w:r>
+                      <w:r>
+                        <w:fldChar w:fldCharType="begin"/>
+                      </w:r>
+                      <w:r>
+                        <w:instrText xml:space="preserve"> SEQ Figura \* ARABIC </w:instrText>
+                      </w:r>
+                      <w:r>
+                        <w:fldChar w:fldCharType="separate"/>
+                      </w:r>
+                      <w:r>
+                        <w:rPr>
+                          <w:noProof/>
+                        </w:rPr>
+                        <w:t>2</w:t>
+                      </w:r>
+                      <w:r>
+                        <w:fldChar w:fldCharType="end"/>
+                      </w:r>
+                      <w:r>
+                        <w:t xml:space="preserve"> Explicação das texturas do torus</w:t>
+                      </w:r>
+                    </w:p>
+                  </w:txbxContent>
+                </v:textbox>
+                <w10:wrap type="topAndBottom"/>
+              </v:shape>
+            </w:pict>
+          </mc:Fallback>
+        </mc:AlternateContent>
+      </w:r>
+      <w:r>
+        <w:rPr>
+          <w:noProof/>
+        </w:rPr>
+        <w:drawing>
+          <wp:anchor distT="0" distB="0" distL="114300" distR="114300" simplePos="0" relativeHeight="251704320" behindDoc="1" locked="0" layoutInCell="1" allowOverlap="1" wp14:anchorId="254B0C0A" wp14:editId="124F1154">
+            <wp:simplePos x="0" y="0"/>
+            <wp:positionH relativeFrom="margin">
+              <wp:align>center</wp:align>
+            </wp:positionH>
+            <wp:positionV relativeFrom="paragraph">
+              <wp:posOffset>417830</wp:posOffset>
+            </wp:positionV>
+            <wp:extent cx="2971800" cy="2244725"/>
+            <wp:effectExtent l="0" t="0" r="0" b="3175"/>
+            <wp:wrapTopAndBottom/>
+            <wp:docPr id="19" name="Imagem 19"/>
+            <wp:cNvGraphicFramePr>
+              <a:graphicFrameLocks xmlns:a="http://schemas.openxmlformats.org/drawingml/2006/main" noChangeAspect="1"/>
+            </wp:cNvGraphicFramePr>
+            <a:graphic xmlns:a="http://schemas.openxmlformats.org/drawingml/2006/main">
+              <a:graphicData uri="http://schemas.openxmlformats.org/drawingml/2006/picture">
+                <pic:pic xmlns:pic="http://schemas.openxmlformats.org/drawingml/2006/picture">
+                  <pic:nvPicPr>
+                    <pic:cNvPr id="0" name="Picture 2"/>
+                    <pic:cNvPicPr>
+                      <a:picLocks noChangeAspect="1" noChangeArrowheads="1"/>
+                    </pic:cNvPicPr>
+                  </pic:nvPicPr>
+                  <pic:blipFill>
+                    <a:blip r:embed="rId23">
+                      <a:extLst>
+                        <a:ext uri="{28A0092B-C50C-407E-A947-70E740481C1C}">
+                          <a14:useLocalDpi xmlns:a14="http://schemas.microsoft.com/office/drawing/2010/main" val="0"/>
+                        </a:ext>
+                      </a:extLst>
+                    </a:blip>
+                    <a:srcRect/>
+                    <a:stretch>
+                      <a:fillRect/>
+                    </a:stretch>
+                  </pic:blipFill>
+                  <pic:spPr bwMode="auto">
+                    <a:xfrm>
+                      <a:off x="0" y="0"/>
+                      <a:ext cx="2971800" cy="2244725"/>
+                    </a:xfrm>
+                    <a:prstGeom prst="rect">
+                      <a:avLst/>
+                    </a:prstGeom>
+                    <a:noFill/>
+                  </pic:spPr>
+                </pic:pic>
+              </a:graphicData>
+            </a:graphic>
+          </wp:anchor>
+        </w:drawing>
+      </w:r>
+      <w:r>
+        <w:rPr>
+          <w:b/>
+        </w:rPr>
+        <w:t xml:space="preserve">sides </w:t>
+      </w:r>
+      <w:r>
+        <w:t>– Número total de lados</w:t>
+      </w:r>
+    </w:p>
+    <w:p>
+      <w:pPr>
+        <w:pStyle w:val="NormalUM"/>
+      </w:pPr>
+    </w:p>
+    <w:p>
+      <w:pPr>
+        <w:ind w:firstLine="709"/>
+        <w:rPr>
+          <w:b/>
+          <w:sz w:val="24"/>
+        </w:rPr>
+      </w:pPr>
+      <w:r>
+        <w:rPr>
+          <w:b/>
+          <w:sz w:val="24"/>
+        </w:rPr>
+        <w:t>Cone.</w:t>
+      </w:r>
+    </w:p>
+    <w:p>
+      <w:pPr>
+        <w:ind w:firstLine="709"/>
+        <w:rPr>
+          <w:szCs w:val="20"/>
+        </w:rPr>
+      </w:pPr>
+      <w:r>
+        <w:rPr>
+          <w:szCs w:val="20"/>
+        </w:rPr>
+        <w:t xml:space="preserve">Assim como no cilindro dividimos o cone em 2 partes para o calculo das normais. </w:t>
+      </w:r>
+    </w:p>
+    <w:p>
+      <w:pPr>
+        <w:rPr>
+          <w:szCs w:val="20"/>
+        </w:rPr>
+      </w:pPr>
+      <w:r>
+        <w:rPr>
+          <w:szCs w:val="20"/>
+        </w:rPr>
+        <w:t xml:space="preserve">       </w:t>
+      </w:r>
+      <w:r>
+        <w:rPr>
+          <w:szCs w:val="20"/>
+        </w:rPr>
+        <w:tab/>
+      </w:r>
+      <w:r>
+        <w:rPr>
+          <w:b/>
+          <w:szCs w:val="20"/>
+        </w:rPr>
+        <w:t>Base:</w:t>
+      </w:r>
+      <w:r>
+        <w:rPr>
+          <w:b/>
+          <w:szCs w:val="20"/>
+        </w:rPr>
+        <w:t xml:space="preserve"> </w:t>
+      </w:r>
+      <w:proofErr w:type="gramStart"/>
+      <w:r>
+        <w:rPr>
+          <w:szCs w:val="20"/>
+        </w:rPr>
+        <w:t>vetor(</w:t>
+      </w:r>
+      <w:proofErr w:type="gramEnd"/>
+      <w:r>
+        <w:rPr>
+          <w:szCs w:val="20"/>
+        </w:rPr>
+        <w:t>0,0,-1) (assim como a base do cilindro)</w:t>
+      </w:r>
+    </w:p>
+    <w:p>
+      <w:pPr>
+        <w:rPr>
+          <w:sz w:val="22"/>
+        </w:rPr>
+      </w:pPr>
+      <w:r>
+        <w:rPr>
+          <w:szCs w:val="20"/>
+        </w:rPr>
+        <w:tab/>
+      </w:r>
+      <w:r>
+        <w:rPr>
+          <w:b/>
+          <w:szCs w:val="20"/>
+        </w:rPr>
+        <w:t>Corpo:</w:t>
+      </w:r>
+      <w:r>
+        <w:rPr>
+          <w:b/>
+          <w:szCs w:val="20"/>
+        </w:rPr>
+        <w:t xml:space="preserve"> </w:t>
+      </w:r>
+      <w:r>
+        <w:rPr>
+          <w:sz w:val="22"/>
+        </w:rPr>
+        <w:t xml:space="preserve">vetor </w:t>
+      </w:r>
+      <w:r>
+        <w:rPr>
+          <w:sz w:val="22"/>
+        </w:rPr>
+        <w:t>(</w:t>
+      </w:r>
+      <w:proofErr w:type="spellStart"/>
+      <w:r>
+        <w:rPr>
+          <w:sz w:val="22"/>
+        </w:rPr>
+        <w:t>sin</w:t>
+      </w:r>
+      <w:proofErr w:type="spellEnd"/>
+      <w:r>
+        <w:rPr>
+          <w:sz w:val="22"/>
+        </w:rPr>
+        <w:t>(alfa</w:t>
+      </w:r>
+      <w:proofErr w:type="gramStart"/>
+      <w:r>
+        <w:rPr>
+          <w:sz w:val="22"/>
+        </w:rPr>
+        <w:t>),L</w:t>
+      </w:r>
+      <w:proofErr w:type="gramEnd"/>
+      <w:r>
+        <w:rPr>
+          <w:sz w:val="22"/>
+        </w:rPr>
+        <w:t>/camada, cos(alfa))</w:t>
+      </w:r>
+    </w:p>
+    <w:p>
+      <w:pPr>
+        <w:rPr>
+          <w:sz w:val="22"/>
+        </w:rPr>
+      </w:pPr>
+      <w:r>
+        <w:rPr>
+          <w:sz w:val="22"/>
+        </w:rPr>
+        <w:tab/>
+        <w:t>onde,</w:t>
+      </w:r>
+    </w:p>
+    <w:p>
+      <w:pPr>
+        <w:rPr>
+          <w:sz w:val="22"/>
+        </w:rPr>
+      </w:pPr>
+      <w:r>
+        <w:rPr>
+          <w:sz w:val="22"/>
+        </w:rPr>
+        <w:tab/>
+      </w:r>
+      <w:r>
+        <w:rPr>
+          <w:b/>
+          <w:sz w:val="22"/>
+        </w:rPr>
+        <w:t>alfa</w:t>
+      </w:r>
+      <w:r>
+        <w:rPr>
+          <w:sz w:val="22"/>
+        </w:rPr>
+        <w:t xml:space="preserve"> - Amplitude atual do vértice</w:t>
+      </w:r>
+    </w:p>
+    <w:p>
+      <w:pPr>
+        <w:rPr>
+          <w:sz w:val="22"/>
+        </w:rPr>
+      </w:pPr>
+      <w:r>
+        <w:rPr>
+          <w:sz w:val="22"/>
+        </w:rPr>
+        <w:tab/>
+      </w:r>
+      <w:r>
+        <w:rPr>
+          <w:b/>
+          <w:sz w:val="22"/>
+        </w:rPr>
+        <w:t>L</w:t>
+      </w:r>
+      <w:r>
+        <w:rPr>
+          <w:sz w:val="22"/>
+        </w:rPr>
+        <w:t>- Comprimento do corpo do cone</w:t>
+      </w:r>
+    </w:p>
+    <w:p>
+      <w:pPr>
+        <w:rPr>
+          <w:sz w:val="22"/>
+        </w:rPr>
+      </w:pPr>
+      <w:r>
+        <w:rPr>
+          <w:sz w:val="22"/>
+        </w:rPr>
+        <w:tab/>
+      </w:r>
+      <w:r>
+        <w:rPr>
+          <w:b/>
+          <w:sz w:val="22"/>
+        </w:rPr>
+        <w:t>Camada</w:t>
+      </w:r>
+      <w:r>
+        <w:rPr>
+          <w:b/>
+          <w:sz w:val="22"/>
+        </w:rPr>
+        <w:t xml:space="preserve"> </w:t>
+      </w:r>
+      <w:r>
+        <w:rPr>
+          <w:sz w:val="22"/>
+        </w:rPr>
+        <w:t>- Camada a ser desenhada</w:t>
+      </w:r>
+    </w:p>
+    <w:p>
+      <w:pPr>
+        <w:rPr>
+          <w:szCs w:val="20"/>
+          <w:u w:val="single"/>
+        </w:rPr>
+      </w:pPr>
+      <w:r>
+        <w:rPr>
+          <w:szCs w:val="20"/>
+        </w:rPr>
+        <w:lastRenderedPageBreak/>
+        <w:t xml:space="preserve">Para mapearmos as texturas do cone utilizamos o mesmo método que foi utilizado </w:t>
+      </w:r>
+      <w:r>
+        <w:rPr>
+          <w:szCs w:val="20"/>
+        </w:rPr>
+        <w:t>e explicado anteriormente, na justificação do torus.</w:t>
+      </w:r>
+      <w:bookmarkStart w:id="9" w:name="_GoBack"/>
+      <w:bookmarkEnd w:id="9"/>
+    </w:p>
+    <w:p>
+      <w:pPr>
+        <w:rPr>
+          <w:sz w:val="22"/>
+        </w:rPr>
+      </w:pPr>
+      <w:r>
+        <w:rPr>
+          <w:sz w:val="22"/>
+        </w:rPr>
+        <w:tab/>
+      </w:r>
+    </w:p>
+    <w:p>
+      <w:pPr>
+        <w:pStyle w:val="NormalUM"/>
+      </w:pPr>
+    </w:p>
+    <w:p>
+      <w:pPr>
         <w:pStyle w:val="Cabealho2"/>
         <w:numPr>
           <w:ilvl w:val="1"/>
@@ -3653,7 +4593,6 @@
         <w:rPr>
           <w:lang w:val="en-US"/>
         </w:rPr>
-        <w:lastRenderedPageBreak/>
         <w:t>class Luz {</w:t>
       </w:r>
     </w:p>
@@ -3852,7 +4791,20 @@
           <w:lang w:val="en-US"/>
         </w:rPr>
         <w:tab/>
-        <w:t xml:space="preserve">int </w:t>
+      </w:r>
+      <w:proofErr w:type="spellStart"/>
+      <w:r>
+        <w:rPr>
+          <w:lang w:val="en-US"/>
+        </w:rPr>
+        <w:t>int</w:t>
+      </w:r>
+      <w:proofErr w:type="spellEnd"/>
+      <w:r>
+        <w:rPr>
+          <w:lang w:val="en-US"/>
+        </w:rPr>
+        <w:t xml:space="preserve"> </w:t>
       </w:r>
       <w:proofErr w:type="spellStart"/>
       <w:r>
@@ -4201,7 +5153,20 @@
           <w:lang w:val="en-US"/>
         </w:rPr>
         <w:tab/>
-        <w:t xml:space="preserve">int </w:t>
+      </w:r>
+      <w:proofErr w:type="spellStart"/>
+      <w:r>
+        <w:rPr>
+          <w:lang w:val="en-US"/>
+        </w:rPr>
+        <w:t>int</w:t>
+      </w:r>
+      <w:proofErr w:type="spellEnd"/>
+      <w:r>
+        <w:rPr>
+          <w:lang w:val="en-US"/>
+        </w:rPr>
+        <w:t xml:space="preserve"> </w:t>
       </w:r>
       <w:proofErr w:type="spellStart"/>
       <w:proofErr w:type="gramStart"/>
@@ -4403,12 +5368,20 @@
         </w:rPr>
         <w:t>for(</w:t>
       </w:r>
+      <w:proofErr w:type="spellStart"/>
       <w:proofErr w:type="gramEnd"/>
       <w:r>
         <w:rPr>
           <w:lang w:val="en-US"/>
         </w:rPr>
-        <w:t xml:space="preserve">int </w:t>
+        <w:t>int</w:t>
+      </w:r>
+      <w:proofErr w:type="spellEnd"/>
+      <w:r>
+        <w:rPr>
+          <w:lang w:val="en-US"/>
+        </w:rPr>
+        <w:t xml:space="preserve"> </w:t>
       </w:r>
       <w:proofErr w:type="spellStart"/>
       <w:r>
@@ -4554,7 +5527,6 @@
         <w:spacing w:line="240" w:lineRule="auto"/>
       </w:pPr>
       <w:r>
-        <w:lastRenderedPageBreak/>
         <w:t xml:space="preserve">    </w:t>
       </w:r>
       <w:proofErr w:type="gramStart"/>
@@ -4846,6 +5818,9 @@
     <w:p>
       <w:pPr>
         <w:pStyle w:val="Codigo"/>
+        <w:rPr>
+          <w:lang w:val="en-US"/>
+        </w:rPr>
       </w:pPr>
       <w:r>
         <w:rPr>
@@ -4853,42 +5828,55 @@
         </w:rPr>
         <w:tab/>
       </w:r>
-      <w:proofErr w:type="spellStart"/>
-      <w:r>
-        <w:t>void</w:t>
-      </w:r>
-      <w:proofErr w:type="spellEnd"/>
-      <w:r>
-        <w:t xml:space="preserve"> </w:t>
+      <w:r>
+        <w:rPr>
+          <w:lang w:val="en-US"/>
+        </w:rPr>
+        <w:t xml:space="preserve">void </w:t>
       </w:r>
       <w:proofErr w:type="spellStart"/>
       <w:proofErr w:type="gramStart"/>
       <w:r>
+        <w:rPr>
+          <w:lang w:val="en-US"/>
+        </w:rPr>
         <w:t>desenhaLuz</w:t>
       </w:r>
       <w:proofErr w:type="spellEnd"/>
       <w:r>
+        <w:rPr>
+          <w:lang w:val="en-US"/>
+        </w:rPr>
         <w:t>(</w:t>
       </w:r>
       <w:proofErr w:type="gramEnd"/>
       <w:r>
+        <w:rPr>
+          <w:lang w:val="en-US"/>
+        </w:rPr>
         <w:t>);</w:t>
       </w:r>
     </w:p>
     <w:p>
       <w:pPr>
         <w:pStyle w:val="Codigo"/>
-      </w:pPr>
-    </w:p>
-    <w:p>
-      <w:pPr>
-        <w:pStyle w:val="Codigo"/>
-      </w:pPr>
-      <w:r>
-        <w:t>}</w:t>
-      </w:r>
-      <w:r>
-        <w:t>;</w:t>
+        <w:rPr>
+          <w:lang w:val="en-US"/>
+        </w:rPr>
+      </w:pPr>
+    </w:p>
+    <w:p>
+      <w:pPr>
+        <w:pStyle w:val="Codigo"/>
+        <w:rPr>
+          <w:lang w:val="en-US"/>
+        </w:rPr>
+      </w:pPr>
+      <w:r>
+        <w:rPr>
+          <w:lang w:val="en-US"/>
+        </w:rPr>
+        <w:t>};</w:t>
       </w:r>
     </w:p>
     <w:p>
@@ -5192,7 +6180,6 @@
         <w:rPr>
           <w:lang w:val="en-US"/>
         </w:rPr>
-        <w:lastRenderedPageBreak/>
         <w:tab/>
       </w:r>
     </w:p>
@@ -5756,7 +6743,6 @@
         <w:rPr>
           <w:lang w:val="en-US"/>
         </w:rPr>
-        <w:lastRenderedPageBreak/>
         <w:t xml:space="preserve">class </w:t>
       </w:r>
       <w:proofErr w:type="spellStart"/>
@@ -6494,7 +7480,6 @@
         <w:pStyle w:val="Codigo"/>
       </w:pPr>
       <w:r>
-        <w:lastRenderedPageBreak/>
         <w:t xml:space="preserve">    </w:t>
       </w:r>
       <w:proofErr w:type="spellStart"/>
@@ -7049,6 +8034,9 @@
     <w:p>
       <w:pPr>
         <w:pStyle w:val="Codigo"/>
+        <w:rPr>
+          <w:lang w:val="en-US"/>
+        </w:rPr>
       </w:pPr>
       <w:r>
         <w:rPr>
@@ -7056,52 +8044,104 @@
         </w:rPr>
         <w:t xml:space="preserve">        </w:t>
       </w:r>
-      <w:r>
-        <w:t>cor-&gt;</w:t>
-      </w:r>
+      <w:proofErr w:type="spellStart"/>
+      <w:r>
+        <w:rPr>
+          <w:lang w:val="en-US"/>
+        </w:rPr>
+        <w:t>cor</w:t>
+      </w:r>
+      <w:proofErr w:type="spellEnd"/>
+      <w:r>
+        <w:rPr>
+          <w:lang w:val="en-US"/>
+        </w:rPr>
+        <w:t>-&gt;</w:t>
+      </w:r>
+      <w:proofErr w:type="spellStart"/>
       <w:proofErr w:type="gramStart"/>
       <w:r>
-        <w:t>desenha(</w:t>
+        <w:rPr>
+          <w:lang w:val="en-US"/>
+        </w:rPr>
+        <w:t>desenha</w:t>
+      </w:r>
+      <w:proofErr w:type="spellEnd"/>
+      <w:r>
+        <w:rPr>
+          <w:lang w:val="en-US"/>
+        </w:rPr>
+        <w:t>(</w:t>
       </w:r>
       <w:proofErr w:type="gramEnd"/>
       <w:r>
+        <w:rPr>
+          <w:lang w:val="en-US"/>
+        </w:rPr>
         <w:t>);</w:t>
       </w:r>
     </w:p>
     <w:p>
       <w:pPr>
         <w:pStyle w:val="Codigo"/>
-      </w:pPr>
-      <w:r>
+        <w:rPr>
+          <w:lang w:val="en-US"/>
+        </w:rPr>
+      </w:pPr>
+      <w:r>
+        <w:rPr>
+          <w:lang w:val="en-US"/>
+        </w:rPr>
         <w:t xml:space="preserve">    }</w:t>
       </w:r>
     </w:p>
     <w:p>
       <w:pPr>
         <w:pStyle w:val="Codigo"/>
-      </w:pPr>
-      <w:r>
+        <w:rPr>
+          <w:lang w:val="en-US"/>
+        </w:rPr>
+      </w:pPr>
+      <w:r>
+        <w:rPr>
+          <w:lang w:val="en-US"/>
+        </w:rPr>
         <w:t xml:space="preserve">    </w:t>
       </w:r>
       <w:proofErr w:type="spellStart"/>
       <w:proofErr w:type="gramStart"/>
       <w:r>
+        <w:rPr>
+          <w:lang w:val="en-US"/>
+        </w:rPr>
         <w:t>glBindTexture</w:t>
       </w:r>
       <w:proofErr w:type="spellEnd"/>
       <w:r>
+        <w:rPr>
+          <w:lang w:val="en-US"/>
+        </w:rPr>
         <w:t>(</w:t>
       </w:r>
       <w:proofErr w:type="gramEnd"/>
       <w:r>
+        <w:rPr>
+          <w:lang w:val="en-US"/>
+        </w:rPr>
         <w:t xml:space="preserve">GL_TEXTURE_2D, </w:t>
       </w:r>
       <w:proofErr w:type="spellStart"/>
       <w:r>
+        <w:rPr>
+          <w:lang w:val="en-US"/>
+        </w:rPr>
         <w:t>idTextura</w:t>
       </w:r>
       <w:proofErr w:type="spellEnd"/>
       <w:r>
+        <w:rPr>
+          <w:lang w:val="en-US"/>
+        </w:rPr>
         <w:t>);</w:t>
       </w:r>
     </w:p>
@@ -7113,6 +8153,9 @@
         </w:rPr>
       </w:pPr>
       <w:r>
+        <w:rPr>
+          <w:lang w:val="en-US"/>
+        </w:rPr>
         <w:t xml:space="preserve">    </w:t>
       </w:r>
       <w:proofErr w:type="spellStart"/>
@@ -7781,7 +8824,6 @@
           <w:b/>
           <w:sz w:val="24"/>
         </w:rPr>
-        <w:lastRenderedPageBreak/>
         <w:t>View</w:t>
       </w:r>
       <w:proofErr w:type="spellEnd"/>
@@ -8427,7 +9469,6 @@
         <w:pStyle w:val="NormalUM"/>
       </w:pPr>
       <w:r>
-        <w:lastRenderedPageBreak/>
         <w:t xml:space="preserve">Por forma a poder aplicar o mecanismo de </w:t>
       </w:r>
       <w:proofErr w:type="spellStart"/>
@@ -9092,7 +10133,20 @@
           <w:lang w:val="en-US"/>
         </w:rPr>
         <w:tab/>
-        <w:t xml:space="preserve">int </w:t>
+      </w:r>
+      <w:proofErr w:type="spellStart"/>
+      <w:r>
+        <w:rPr>
+          <w:lang w:val="en-US"/>
+        </w:rPr>
+        <w:t>int</w:t>
+      </w:r>
+      <w:proofErr w:type="spellEnd"/>
+      <w:r>
+        <w:rPr>
+          <w:lang w:val="en-US"/>
+        </w:rPr>
+        <w:t xml:space="preserve"> </w:t>
       </w:r>
       <w:proofErr w:type="spellStart"/>
       <w:proofErr w:type="gramStart"/>
@@ -9129,7 +10183,20 @@
           <w:lang w:val="en-US"/>
         </w:rPr>
         <w:tab/>
-        <w:t xml:space="preserve">int </w:t>
+      </w:r>
+      <w:proofErr w:type="spellStart"/>
+      <w:r>
+        <w:rPr>
+          <w:lang w:val="en-US"/>
+        </w:rPr>
+        <w:t>int</w:t>
+      </w:r>
+      <w:proofErr w:type="spellEnd"/>
+      <w:r>
+        <w:rPr>
+          <w:lang w:val="en-US"/>
+        </w:rPr>
+        <w:t xml:space="preserve"> </w:t>
       </w:r>
       <w:proofErr w:type="spellStart"/>
       <w:proofErr w:type="gramStart"/>
@@ -9180,7 +10247,21 @@
           <w:lang w:val="en-US"/>
         </w:rPr>
         <w:tab/>
-        <w:t xml:space="preserve">//int </w:t>
+        <w:t>//</w:t>
+      </w:r>
+      <w:proofErr w:type="spellStart"/>
+      <w:r>
+        <w:rPr>
+          <w:lang w:val="en-US"/>
+        </w:rPr>
+        <w:t>int</w:t>
+      </w:r>
+      <w:proofErr w:type="spellEnd"/>
+      <w:r>
+        <w:rPr>
+          <w:lang w:val="en-US"/>
+        </w:rPr>
+        <w:t xml:space="preserve"> </w:t>
       </w:r>
       <w:proofErr w:type="spellStart"/>
       <w:proofErr w:type="gramStart"/>
@@ -9269,7 +10350,6 @@
         <w:rPr>
           <w:lang w:val="en-US"/>
         </w:rPr>
-        <w:lastRenderedPageBreak/>
         <w:tab/>
         <w:t xml:space="preserve">void </w:t>
       </w:r>
@@ -9823,7 +10903,6 @@
       <w:bookmarkStart w:id="11" w:name="_Toc514587733"/>
       <w:proofErr w:type="spellStart"/>
       <w:r>
-        <w:lastRenderedPageBreak/>
         <w:t>Parsing</w:t>
       </w:r>
       <w:bookmarkEnd w:id="11"/>
@@ -10489,7 +11568,6 @@
         <w:pStyle w:val="NormalUM"/>
       </w:pPr>
       <w:r>
-        <w:lastRenderedPageBreak/>
         <w:t>}</w:t>
       </w:r>
     </w:p>
@@ -10866,6 +11944,9 @@
     <w:p>
       <w:pPr>
         <w:pStyle w:val="Codigo"/>
+        <w:rPr>
+          <w:lang w:val="en-US"/>
+        </w:rPr>
       </w:pPr>
       <w:r>
         <w:rPr>
@@ -10875,34 +11956,55 @@
       </w:r>
       <w:proofErr w:type="spellStart"/>
       <w:r>
+        <w:rPr>
+          <w:lang w:val="en-US"/>
+        </w:rPr>
         <w:t>parseLuzPontual</w:t>
       </w:r>
       <w:proofErr w:type="spellEnd"/>
       <w:r>
+        <w:rPr>
+          <w:lang w:val="en-US"/>
+        </w:rPr>
         <w:t>(</w:t>
       </w:r>
       <w:proofErr w:type="spellStart"/>
       <w:proofErr w:type="gramStart"/>
       <w:r>
+        <w:rPr>
+          <w:lang w:val="en-US"/>
+        </w:rPr>
         <w:t>pElement,g</w:t>
       </w:r>
       <w:proofErr w:type="spellEnd"/>
       <w:proofErr w:type="gramEnd"/>
       <w:r>
+        <w:rPr>
+          <w:lang w:val="en-US"/>
+        </w:rPr>
         <w:t>);</w:t>
       </w:r>
     </w:p>
     <w:p>
       <w:pPr>
         <w:pStyle w:val="Codigo"/>
-      </w:pPr>
-      <w:r>
+        <w:rPr>
+          <w:lang w:val="en-US"/>
+        </w:rPr>
+      </w:pPr>
+      <w:r>
+        <w:rPr>
+          <w:lang w:val="en-US"/>
+        </w:rPr>
         <w:t xml:space="preserve">           }</w:t>
       </w:r>
     </w:p>
     <w:p>
       <w:pPr>
         <w:pStyle w:val="Codigo"/>
+        <w:rPr>
+          <w:lang w:val="en-US"/>
+        </w:rPr>
       </w:pPr>
     </w:p>
     <w:p>
@@ -11186,7 +12288,6 @@
         <w:rPr>
           <w:lang w:val="en-US"/>
         </w:rPr>
-        <w:lastRenderedPageBreak/>
         <w:t xml:space="preserve">        </w:t>
       </w:r>
       <w:proofErr w:type="spellStart"/>
@@ -11526,7 +12627,21 @@
         <w:rPr>
           <w:lang w:val="en-US"/>
         </w:rPr>
-        <w:t xml:space="preserve">            const char* </w:t>
+        <w:t xml:space="preserve">            </w:t>
+      </w:r>
+      <w:proofErr w:type="spellStart"/>
+      <w:r>
+        <w:rPr>
+          <w:lang w:val="en-US"/>
+        </w:rPr>
+        <w:t>const</w:t>
+      </w:r>
+      <w:proofErr w:type="spellEnd"/>
+      <w:r>
+        <w:rPr>
+          <w:lang w:val="en-US"/>
+        </w:rPr>
+        <w:t xml:space="preserve"> char* </w:t>
       </w:r>
       <w:proofErr w:type="spellStart"/>
       <w:r>
@@ -11822,7 +12937,6 @@
         <w:pStyle w:val="Codigo"/>
       </w:pPr>
       <w:r>
-        <w:lastRenderedPageBreak/>
         <w:t xml:space="preserve">    </w:t>
       </w:r>
       <w:proofErr w:type="spellStart"/>
@@ -12493,7 +13607,21 @@
         <w:rPr>
           <w:lang w:val="en-US"/>
         </w:rPr>
-        <w:t xml:space="preserve">            const char* </w:t>
+        <w:t xml:space="preserve">            </w:t>
+      </w:r>
+      <w:proofErr w:type="spellStart"/>
+      <w:r>
+        <w:rPr>
+          <w:lang w:val="en-US"/>
+        </w:rPr>
+        <w:t>const</w:t>
+      </w:r>
+      <w:proofErr w:type="spellEnd"/>
+      <w:r>
+        <w:rPr>
+          <w:lang w:val="en-US"/>
+        </w:rPr>
+        <w:t xml:space="preserve"> char* </w:t>
       </w:r>
       <w:proofErr w:type="spellStart"/>
       <w:r>
@@ -12599,7 +13727,6 @@
         <w:rPr>
           <w:lang w:val="en-US"/>
         </w:rPr>
-        <w:lastRenderedPageBreak/>
         <w:t xml:space="preserve">            </w:t>
       </w:r>
       <w:proofErr w:type="spellStart"/>
@@ -12701,7 +13828,21 @@
         <w:rPr>
           <w:lang w:val="en-US"/>
         </w:rPr>
-        <w:t xml:space="preserve">            const char* </w:t>
+        <w:t xml:space="preserve">            </w:t>
+      </w:r>
+      <w:proofErr w:type="spellStart"/>
+      <w:r>
+        <w:rPr>
+          <w:lang w:val="en-US"/>
+        </w:rPr>
+        <w:t>const</w:t>
+      </w:r>
+      <w:proofErr w:type="spellEnd"/>
+      <w:r>
+        <w:rPr>
+          <w:lang w:val="en-US"/>
+        </w:rPr>
+        <w:t xml:space="preserve"> char* </w:t>
       </w:r>
       <w:proofErr w:type="spellStart"/>
       <w:r>
@@ -13077,7 +14218,21 @@
         <w:rPr>
           <w:lang w:val="en-US"/>
         </w:rPr>
-        <w:t xml:space="preserve">            const char* </w:t>
+        <w:t xml:space="preserve">            </w:t>
+      </w:r>
+      <w:proofErr w:type="spellStart"/>
+      <w:r>
+        <w:rPr>
+          <w:lang w:val="en-US"/>
+        </w:rPr>
+        <w:t>const</w:t>
+      </w:r>
+      <w:proofErr w:type="spellEnd"/>
+      <w:r>
+        <w:rPr>
+          <w:lang w:val="en-US"/>
+        </w:rPr>
+        <w:t xml:space="preserve"> char* </w:t>
       </w:r>
       <w:proofErr w:type="spellStart"/>
       <w:r>
@@ -13262,7 +14417,21 @@
         <w:rPr>
           <w:lang w:val="en-US"/>
         </w:rPr>
-        <w:t xml:space="preserve">            const char* </w:t>
+        <w:t xml:space="preserve">            </w:t>
+      </w:r>
+      <w:proofErr w:type="spellStart"/>
+      <w:r>
+        <w:rPr>
+          <w:lang w:val="en-US"/>
+        </w:rPr>
+        <w:t>const</w:t>
+      </w:r>
+      <w:proofErr w:type="spellEnd"/>
+      <w:r>
+        <w:rPr>
+          <w:lang w:val="en-US"/>
+        </w:rPr>
+        <w:t xml:space="preserve"> char* </w:t>
       </w:r>
       <w:proofErr w:type="spellStart"/>
       <w:r>
@@ -13391,6 +14560,9 @@
       <w:pPr>
         <w:pStyle w:val="Codigo"/>
         <w:spacing w:line="240" w:lineRule="auto"/>
+        <w:rPr>
+          <w:lang w:val="en-US"/>
+        </w:rPr>
       </w:pPr>
       <w:r>
         <w:rPr>
@@ -13399,6 +14571,9 @@
         <w:t xml:space="preserve">        </w:t>
       </w:r>
       <w:r>
+        <w:rPr>
+          <w:lang w:val="en-US"/>
+        </w:rPr>
         <w:t>}</w:t>
       </w:r>
     </w:p>
@@ -13406,39 +14581,236 @@
       <w:pPr>
         <w:pStyle w:val="Codigo"/>
         <w:spacing w:line="240" w:lineRule="auto"/>
+        <w:rPr>
+          <w:lang w:val="en-US"/>
+        </w:rPr>
+      </w:pPr>
+      <w:r>
+        <w:rPr>
+          <w:lang w:val="en-US"/>
+        </w:rPr>
+        <w:t xml:space="preserve">        if(</w:t>
+      </w:r>
+      <w:proofErr w:type="spellStart"/>
+      <w:r>
+        <w:rPr>
+          <w:lang w:val="en-US"/>
+        </w:rPr>
+        <w:t>elemento</w:t>
+      </w:r>
+      <w:proofErr w:type="spellEnd"/>
+      <w:r>
+        <w:rPr>
+          <w:lang w:val="en-US"/>
+        </w:rPr>
+        <w:t>-&gt;Attribute("</w:t>
+      </w:r>
+      <w:proofErr w:type="spellStart"/>
+      <w:r>
+        <w:rPr>
+          <w:lang w:val="en-US"/>
+        </w:rPr>
+        <w:t>dirZ</w:t>
+      </w:r>
+      <w:proofErr w:type="spellEnd"/>
+      <w:r>
+        <w:rPr>
+          <w:lang w:val="en-US"/>
+        </w:rPr>
+        <w:t>"</w:t>
+      </w:r>
+      <w:proofErr w:type="gramStart"/>
+      <w:r>
+        <w:rPr>
+          <w:lang w:val="en-US"/>
+        </w:rPr>
+        <w:t>)){</w:t>
+      </w:r>
+      <w:proofErr w:type="gramEnd"/>
+    </w:p>
+    <w:p>
+      <w:pPr>
+        <w:pStyle w:val="Codigo"/>
+        <w:spacing w:line="240" w:lineRule="auto"/>
+        <w:rPr>
+          <w:lang w:val="en-US"/>
+        </w:rPr>
+      </w:pPr>
+      <w:r>
+        <w:rPr>
+          <w:lang w:val="en-US"/>
+        </w:rPr>
+        <w:t xml:space="preserve">            </w:t>
+      </w:r>
+      <w:proofErr w:type="spellStart"/>
+      <w:r>
+        <w:rPr>
+          <w:lang w:val="en-US"/>
+        </w:rPr>
+        <w:t>const</w:t>
+      </w:r>
+      <w:proofErr w:type="spellEnd"/>
+      <w:r>
+        <w:rPr>
+          <w:lang w:val="en-US"/>
+        </w:rPr>
+        <w:t xml:space="preserve"> char* </w:t>
+      </w:r>
+      <w:proofErr w:type="spellStart"/>
+      <w:r>
+        <w:rPr>
+          <w:lang w:val="en-US"/>
+        </w:rPr>
+        <w:t>zAux</w:t>
+      </w:r>
+      <w:proofErr w:type="spellEnd"/>
+      <w:r>
+        <w:rPr>
+          <w:lang w:val="en-US"/>
+        </w:rPr>
+        <w:t xml:space="preserve"> = </w:t>
+      </w:r>
+      <w:proofErr w:type="spellStart"/>
+      <w:r>
+        <w:rPr>
+          <w:lang w:val="en-US"/>
+        </w:rPr>
+        <w:t>elemento</w:t>
+      </w:r>
+      <w:proofErr w:type="spellEnd"/>
+      <w:r>
+        <w:rPr>
+          <w:lang w:val="en-US"/>
+        </w:rPr>
+        <w:t>-&gt;Attribute("</w:t>
+      </w:r>
+      <w:proofErr w:type="spellStart"/>
+      <w:r>
+        <w:rPr>
+          <w:lang w:val="en-US"/>
+        </w:rPr>
+        <w:t>dirZ</w:t>
+      </w:r>
+      <w:proofErr w:type="spellEnd"/>
+      <w:r>
+        <w:rPr>
+          <w:lang w:val="en-US"/>
+        </w:rPr>
+        <w:t>");</w:t>
+      </w:r>
+    </w:p>
+    <w:p>
+      <w:pPr>
+        <w:pStyle w:val="Codigo"/>
+        <w:spacing w:line="240" w:lineRule="auto"/>
+      </w:pPr>
+      <w:r>
+        <w:rPr>
+          <w:lang w:val="en-US"/>
+        </w:rPr>
+        <w:t xml:space="preserve">            </w:t>
+      </w:r>
+      <w:r>
+        <w:t xml:space="preserve">z = </w:t>
+      </w:r>
+      <w:proofErr w:type="spellStart"/>
+      <w:r>
+        <w:t>atof</w:t>
+      </w:r>
+      <w:proofErr w:type="spellEnd"/>
+      <w:r>
+        <w:t>(</w:t>
+      </w:r>
+      <w:proofErr w:type="spellStart"/>
+      <w:r>
+        <w:t>zAux</w:t>
+      </w:r>
+      <w:proofErr w:type="spellEnd"/>
+      <w:r>
+        <w:t>);</w:t>
+      </w:r>
+    </w:p>
+    <w:p>
+      <w:pPr>
+        <w:pStyle w:val="Codigo"/>
+        <w:spacing w:line="240" w:lineRule="auto"/>
+      </w:pPr>
+      <w:r>
+        <w:t xml:space="preserve">            </w:t>
+      </w:r>
+      <w:proofErr w:type="spellStart"/>
+      <w:proofErr w:type="gramStart"/>
+      <w:r>
+        <w:t>direcao</w:t>
+      </w:r>
+      <w:proofErr w:type="spellEnd"/>
+      <w:r>
+        <w:t>[</w:t>
+      </w:r>
+      <w:proofErr w:type="gramEnd"/>
+      <w:r>
+        <w:t>2] = z;</w:t>
+      </w:r>
+    </w:p>
+    <w:p>
+      <w:pPr>
+        <w:pStyle w:val="Codigo"/>
+        <w:spacing w:line="240" w:lineRule="auto"/>
+      </w:pPr>
+      <w:r>
+        <w:t xml:space="preserve">        }</w:t>
+      </w:r>
+    </w:p>
+    <w:p>
+      <w:pPr>
+        <w:pStyle w:val="Codigo"/>
+        <w:spacing w:line="240" w:lineRule="auto"/>
       </w:pPr>
       <w:r>
         <w:t xml:space="preserve">        </w:t>
       </w:r>
       <w:proofErr w:type="spellStart"/>
       <w:r>
-        <w:t>if</w:t>
-      </w:r>
-      <w:proofErr w:type="spellEnd"/>
-      <w:r>
-        <w:t>(elemento-&gt;</w:t>
-      </w:r>
-      <w:proofErr w:type="spellStart"/>
-      <w:r>
-        <w:t>Attribute</w:t>
-      </w:r>
-      <w:proofErr w:type="spellEnd"/>
-      <w:r>
-        <w:t>("</w:t>
-      </w:r>
-      <w:proofErr w:type="spellStart"/>
-      <w:r>
-        <w:t>dirZ</w:t>
-      </w:r>
-      <w:proofErr w:type="spellEnd"/>
-      <w:r>
-        <w:t>"</w:t>
-      </w:r>
+        <w:t>LuzFoco</w:t>
+      </w:r>
+      <w:proofErr w:type="spellEnd"/>
+      <w:r>
+        <w:t xml:space="preserve">* l = </w:t>
+      </w:r>
+      <w:proofErr w:type="spellStart"/>
+      <w:r>
+        <w:t>new</w:t>
+      </w:r>
+      <w:proofErr w:type="spellEnd"/>
+      <w:r>
+        <w:t xml:space="preserve"> </w:t>
+      </w:r>
+      <w:proofErr w:type="spellStart"/>
+      <w:r>
+        <w:t>LuzFoco</w:t>
+      </w:r>
+      <w:proofErr w:type="spellEnd"/>
+      <w:r>
+        <w:t>(</w:t>
+      </w:r>
+      <w:proofErr w:type="spellStart"/>
       <w:proofErr w:type="gramStart"/>
       <w:r>
-        <w:t>)){</w:t>
-      </w:r>
+        <w:t>pos,nrLuz</w:t>
+      </w:r>
+      <w:proofErr w:type="spellEnd"/>
       <w:proofErr w:type="gramEnd"/>
+      <w:r>
+        <w:t>++,</w:t>
+      </w:r>
+      <w:proofErr w:type="spellStart"/>
+      <w:r>
+        <w:t>angulo,direcao,atenuacao,expoente</w:t>
+      </w:r>
+      <w:proofErr w:type="spellEnd"/>
+      <w:r>
+        <w:t>);</w:t>
+      </w:r>
     </w:p>
     <w:p>
       <w:pPr>
@@ -13446,47 +14818,15 @@
         <w:spacing w:line="240" w:lineRule="auto"/>
       </w:pPr>
       <w:r>
-        <w:t xml:space="preserve">            </w:t>
-      </w:r>
-      <w:proofErr w:type="spellStart"/>
-      <w:r>
-        <w:t>const</w:t>
-      </w:r>
-      <w:proofErr w:type="spellEnd"/>
-      <w:r>
-        <w:t xml:space="preserve"> </w:t>
-      </w:r>
-      <w:proofErr w:type="spellStart"/>
-      <w:r>
-        <w:t>char</w:t>
-      </w:r>
-      <w:proofErr w:type="spellEnd"/>
-      <w:r>
-        <w:t xml:space="preserve">* </w:t>
-      </w:r>
-      <w:proofErr w:type="spellStart"/>
-      <w:r>
-        <w:t>zAux</w:t>
-      </w:r>
-      <w:proofErr w:type="spellEnd"/>
-      <w:r>
-        <w:t xml:space="preserve"> = elemento-&gt;</w:t>
-      </w:r>
-      <w:proofErr w:type="spellStart"/>
-      <w:r>
-        <w:t>Attribute</w:t>
-      </w:r>
-      <w:proofErr w:type="spellEnd"/>
-      <w:r>
-        <w:t>("</w:t>
-      </w:r>
-      <w:proofErr w:type="spellStart"/>
-      <w:r>
-        <w:t>dirZ</w:t>
-      </w:r>
-      <w:proofErr w:type="spellEnd"/>
-      <w:r>
-        <w:t>");</w:t>
+        <w:t xml:space="preserve">        grupo-&gt;</w:t>
+      </w:r>
+      <w:proofErr w:type="spellStart"/>
+      <w:r>
+        <w:t>adicionaLuz</w:t>
+      </w:r>
+      <w:proofErr w:type="spellEnd"/>
+      <w:r>
+        <w:t>(l);</w:t>
       </w:r>
     </w:p>
     <w:p>
@@ -13495,26 +14835,7 @@
         <w:spacing w:line="240" w:lineRule="auto"/>
       </w:pPr>
       <w:r>
-        <w:t xml:space="preserve">            </w:t>
-      </w:r>
-      <w:r>
-        <w:t xml:space="preserve">z = </w:t>
-      </w:r>
-      <w:proofErr w:type="spellStart"/>
-      <w:r>
-        <w:t>atof</w:t>
-      </w:r>
-      <w:proofErr w:type="spellEnd"/>
-      <w:r>
-        <w:t>(</w:t>
-      </w:r>
-      <w:proofErr w:type="spellStart"/>
-      <w:r>
-        <w:t>zAux</w:t>
-      </w:r>
-      <w:proofErr w:type="spellEnd"/>
-      <w:r>
-        <w:t>);</w:t>
+        <w:t>}</w:t>
       </w:r>
     </w:p>
     <w:p>
@@ -13523,20 +14844,7 @@
         <w:spacing w:line="240" w:lineRule="auto"/>
       </w:pPr>
       <w:r>
-        <w:t xml:space="preserve">            </w:t>
-      </w:r>
-      <w:proofErr w:type="spellStart"/>
-      <w:proofErr w:type="gramStart"/>
-      <w:r>
-        <w:t>direcao</w:t>
-      </w:r>
-      <w:proofErr w:type="spellEnd"/>
-      <w:r>
-        <w:t>[</w:t>
-      </w:r>
-      <w:proofErr w:type="gramEnd"/>
-      <w:r>
-        <w:t>2] = z;</w:t>
+        <w:t>}</w:t>
       </w:r>
     </w:p>
     <w:p>
@@ -13545,102 +14853,6 @@
         <w:spacing w:line="240" w:lineRule="auto"/>
       </w:pPr>
       <w:r>
-        <w:t xml:space="preserve">        }</w:t>
-      </w:r>
-    </w:p>
-    <w:p>
-      <w:pPr>
-        <w:pStyle w:val="Codigo"/>
-        <w:spacing w:line="240" w:lineRule="auto"/>
-      </w:pPr>
-      <w:r>
-        <w:t xml:space="preserve">        </w:t>
-      </w:r>
-      <w:proofErr w:type="spellStart"/>
-      <w:r>
-        <w:t>LuzFoco</w:t>
-      </w:r>
-      <w:proofErr w:type="spellEnd"/>
-      <w:r>
-        <w:t xml:space="preserve">* l = </w:t>
-      </w:r>
-      <w:proofErr w:type="spellStart"/>
-      <w:r>
-        <w:t>new</w:t>
-      </w:r>
-      <w:proofErr w:type="spellEnd"/>
-      <w:r>
-        <w:t xml:space="preserve"> </w:t>
-      </w:r>
-      <w:proofErr w:type="spellStart"/>
-      <w:r>
-        <w:t>LuzFoco</w:t>
-      </w:r>
-      <w:proofErr w:type="spellEnd"/>
-      <w:r>
-        <w:t>(</w:t>
-      </w:r>
-      <w:proofErr w:type="spellStart"/>
-      <w:proofErr w:type="gramStart"/>
-      <w:r>
-        <w:t>pos,nrLuz</w:t>
-      </w:r>
-      <w:proofErr w:type="spellEnd"/>
-      <w:proofErr w:type="gramEnd"/>
-      <w:r>
-        <w:t>++,</w:t>
-      </w:r>
-      <w:proofErr w:type="spellStart"/>
-      <w:r>
-        <w:t>angulo,direcao,atenuacao,expoente</w:t>
-      </w:r>
-      <w:proofErr w:type="spellEnd"/>
-      <w:r>
-        <w:t>);</w:t>
-      </w:r>
-    </w:p>
-    <w:p>
-      <w:pPr>
-        <w:pStyle w:val="Codigo"/>
-        <w:spacing w:line="240" w:lineRule="auto"/>
-      </w:pPr>
-      <w:r>
-        <w:t xml:space="preserve">        grupo-&gt;</w:t>
-      </w:r>
-      <w:proofErr w:type="spellStart"/>
-      <w:r>
-        <w:t>adicionaLuz</w:t>
-      </w:r>
-      <w:proofErr w:type="spellEnd"/>
-      <w:r>
-        <w:t>(l);</w:t>
-      </w:r>
-    </w:p>
-    <w:p>
-      <w:pPr>
-        <w:pStyle w:val="Codigo"/>
-        <w:spacing w:line="240" w:lineRule="auto"/>
-      </w:pPr>
-      <w:r>
-        <w:t>}</w:t>
-      </w:r>
-    </w:p>
-    <w:p>
-      <w:pPr>
-        <w:pStyle w:val="Codigo"/>
-        <w:spacing w:line="240" w:lineRule="auto"/>
-      </w:pPr>
-      <w:r>
-        <w:t>}</w:t>
-      </w:r>
-    </w:p>
-    <w:p>
-      <w:pPr>
-        <w:pStyle w:val="Codigo"/>
-        <w:spacing w:line="240" w:lineRule="auto"/>
-      </w:pPr>
-      <w:r>
-        <w:lastRenderedPageBreak/>
         <w:t>}</w:t>
       </w:r>
     </w:p>
@@ -13744,7 +14956,21 @@
         <w:rPr>
           <w:lang w:val="en-US"/>
         </w:rPr>
-        <w:t xml:space="preserve">float* pos, </w:t>
+        <w:t xml:space="preserve">float* </w:t>
+      </w:r>
+      <w:proofErr w:type="spellStart"/>
+      <w:r>
+        <w:rPr>
+          <w:lang w:val="en-US"/>
+        </w:rPr>
+        <w:t>pos</w:t>
+      </w:r>
+      <w:proofErr w:type="spellEnd"/>
+      <w:r>
+        <w:rPr>
+          <w:lang w:val="en-US"/>
+        </w:rPr>
+        <w:t xml:space="preserve">, </w:t>
       </w:r>
       <w:proofErr w:type="spellStart"/>
       <w:r>
@@ -13872,7 +15098,21 @@
         <w:rPr>
           <w:lang w:val="en-US"/>
         </w:rPr>
-        <w:t xml:space="preserve">        const char* </w:t>
+        <w:t xml:space="preserve">        </w:t>
+      </w:r>
+      <w:proofErr w:type="spellStart"/>
+      <w:r>
+        <w:rPr>
+          <w:lang w:val="en-US"/>
+        </w:rPr>
+        <w:t>const</w:t>
+      </w:r>
+      <w:proofErr w:type="spellEnd"/>
+      <w:r>
+        <w:rPr>
+          <w:lang w:val="en-US"/>
+        </w:rPr>
+        <w:t xml:space="preserve"> char* </w:t>
       </w:r>
       <w:proofErr w:type="spellStart"/>
       <w:r>
@@ -14062,7 +15302,21 @@
         <w:rPr>
           <w:lang w:val="en-US"/>
         </w:rPr>
-        <w:t xml:space="preserve">        const char* </w:t>
+        <w:t xml:space="preserve">        </w:t>
+      </w:r>
+      <w:proofErr w:type="spellStart"/>
+      <w:r>
+        <w:rPr>
+          <w:lang w:val="en-US"/>
+        </w:rPr>
+        <w:t>const</w:t>
+      </w:r>
+      <w:proofErr w:type="spellEnd"/>
+      <w:r>
+        <w:rPr>
+          <w:lang w:val="en-US"/>
+        </w:rPr>
+        <w:t xml:space="preserve"> char* </w:t>
       </w:r>
       <w:proofErr w:type="spellStart"/>
       <w:r>
@@ -14252,7 +15506,21 @@
         <w:rPr>
           <w:lang w:val="en-US"/>
         </w:rPr>
-        <w:t xml:space="preserve">        const char* </w:t>
+        <w:t xml:space="preserve">        </w:t>
+      </w:r>
+      <w:proofErr w:type="spellStart"/>
+      <w:r>
+        <w:rPr>
+          <w:lang w:val="en-US"/>
+        </w:rPr>
+        <w:t>const</w:t>
+      </w:r>
+      <w:proofErr w:type="spellEnd"/>
+      <w:r>
+        <w:rPr>
+          <w:lang w:val="en-US"/>
+        </w:rPr>
+        <w:t xml:space="preserve"> char* </w:t>
       </w:r>
       <w:proofErr w:type="spellStart"/>
       <w:r>
@@ -14415,7 +15683,6 @@
         <w:pStyle w:val="NormalUM"/>
       </w:pPr>
       <w:r>
-        <w:lastRenderedPageBreak/>
         <w:t xml:space="preserve">Primeiro verificamos se o elemento tem um atributo do tipo “file” correspondente ao nome do ficheiro .3d. Caso contenha, então podemos processar ao </w:t>
       </w:r>
       <w:proofErr w:type="spellStart"/>
@@ -14728,7 +15995,20 @@
           <w:lang w:val="en-US"/>
         </w:rPr>
         <w:tab/>
-        <w:t xml:space="preserve">const char* </w:t>
+      </w:r>
+      <w:proofErr w:type="spellStart"/>
+      <w:r>
+        <w:rPr>
+          <w:lang w:val="en-US"/>
+        </w:rPr>
+        <w:t>const</w:t>
+      </w:r>
+      <w:proofErr w:type="spellEnd"/>
+      <w:r>
+        <w:rPr>
+          <w:lang w:val="en-US"/>
+        </w:rPr>
+        <w:t xml:space="preserve"> char* </w:t>
       </w:r>
       <w:proofErr w:type="spellStart"/>
       <w:r>
@@ -14961,7 +16241,21 @@
         <w:rPr>
           <w:lang w:val="en-US"/>
         </w:rPr>
-        <w:t xml:space="preserve">            const char* </w:t>
+        <w:t xml:space="preserve">            </w:t>
+      </w:r>
+      <w:proofErr w:type="spellStart"/>
+      <w:r>
+        <w:rPr>
+          <w:lang w:val="en-US"/>
+        </w:rPr>
+        <w:t>const</w:t>
+      </w:r>
+      <w:proofErr w:type="spellEnd"/>
+      <w:r>
+        <w:rPr>
+          <w:lang w:val="en-US"/>
+        </w:rPr>
+        <w:t xml:space="preserve"> char* </w:t>
       </w:r>
       <w:proofErr w:type="spellStart"/>
       <w:r>
@@ -15292,7 +16586,6 @@
         <w:pStyle w:val="NormalUM"/>
       </w:pPr>
       <w:r>
-        <w:lastRenderedPageBreak/>
         <w:t xml:space="preserve">Sempre que encontrávamos um atributo no elemento que correspondesse a uma componente de cor então inicializávamos a componente correspondente com os valores por defeito e fazíamos o </w:t>
       </w:r>
       <w:proofErr w:type="spellStart"/>
@@ -15826,7 +17119,21 @@
         <w:rPr>
           <w:lang w:val="en-US"/>
         </w:rPr>
-        <w:t xml:space="preserve">                const char* </w:t>
+        <w:t xml:space="preserve">                </w:t>
+      </w:r>
+      <w:proofErr w:type="spellStart"/>
+      <w:r>
+        <w:rPr>
+          <w:lang w:val="en-US"/>
+        </w:rPr>
+        <w:t>const</w:t>
+      </w:r>
+      <w:proofErr w:type="spellEnd"/>
+      <w:r>
+        <w:rPr>
+          <w:lang w:val="en-US"/>
+        </w:rPr>
+        <w:t xml:space="preserve"> char* </w:t>
       </w:r>
       <w:proofErr w:type="spellStart"/>
       <w:r>
@@ -15951,7 +17258,6 @@
         <w:rPr>
           <w:lang w:val="en-US"/>
         </w:rPr>
-        <w:lastRenderedPageBreak/>
         <w:t xml:space="preserve">            </w:t>
       </w:r>
       <w:r>
@@ -16009,7 +17315,21 @@
         <w:rPr>
           <w:lang w:val="en-US"/>
         </w:rPr>
-        <w:t xml:space="preserve">                const char* </w:t>
+        <w:t xml:space="preserve">                </w:t>
+      </w:r>
+      <w:proofErr w:type="spellStart"/>
+      <w:r>
+        <w:rPr>
+          <w:lang w:val="en-US"/>
+        </w:rPr>
+        <w:t>const</w:t>
+      </w:r>
+      <w:proofErr w:type="spellEnd"/>
+      <w:r>
+        <w:rPr>
+          <w:lang w:val="en-US"/>
+        </w:rPr>
+        <w:t xml:space="preserve"> char* </w:t>
       </w:r>
       <w:proofErr w:type="spellStart"/>
       <w:r>
@@ -16212,7 +17532,21 @@
         <w:rPr>
           <w:lang w:val="en-US"/>
         </w:rPr>
-        <w:t xml:space="preserve">                const char* </w:t>
+        <w:t xml:space="preserve">                </w:t>
+      </w:r>
+      <w:proofErr w:type="spellStart"/>
+      <w:r>
+        <w:rPr>
+          <w:lang w:val="en-US"/>
+        </w:rPr>
+        <w:t>const</w:t>
+      </w:r>
+      <w:proofErr w:type="spellEnd"/>
+      <w:r>
+        <w:rPr>
+          <w:lang w:val="en-US"/>
+        </w:rPr>
+        <w:t xml:space="preserve"> char* </w:t>
       </w:r>
       <w:proofErr w:type="spellStart"/>
       <w:r>
@@ -16580,7 +17914,21 @@
         <w:rPr>
           <w:lang w:val="en-US"/>
         </w:rPr>
-        <w:t xml:space="preserve">            const char* </w:t>
+        <w:t xml:space="preserve">            </w:t>
+      </w:r>
+      <w:proofErr w:type="spellStart"/>
+      <w:r>
+        <w:rPr>
+          <w:lang w:val="en-US"/>
+        </w:rPr>
+        <w:t>const</w:t>
+      </w:r>
+      <w:proofErr w:type="spellEnd"/>
+      <w:r>
+        <w:rPr>
+          <w:lang w:val="en-US"/>
+        </w:rPr>
+        <w:t xml:space="preserve"> char* </w:t>
       </w:r>
       <w:proofErr w:type="spellStart"/>
       <w:r>
@@ -16762,7 +18110,21 @@
         <w:rPr>
           <w:lang w:val="en-US"/>
         </w:rPr>
-        <w:t xml:space="preserve">            const char* </w:t>
+        <w:t xml:space="preserve">            </w:t>
+      </w:r>
+      <w:proofErr w:type="spellStart"/>
+      <w:r>
+        <w:rPr>
+          <w:lang w:val="en-US"/>
+        </w:rPr>
+        <w:t>const</w:t>
+      </w:r>
+      <w:proofErr w:type="spellEnd"/>
+      <w:r>
+        <w:rPr>
+          <w:lang w:val="en-US"/>
+        </w:rPr>
+        <w:t xml:space="preserve"> char* </w:t>
       </w:r>
       <w:proofErr w:type="spellStart"/>
       <w:r>
@@ -16959,7 +18321,21 @@
         <w:rPr>
           <w:lang w:val="en-US"/>
         </w:rPr>
-        <w:t xml:space="preserve">            const char* </w:t>
+        <w:t xml:space="preserve">            </w:t>
+      </w:r>
+      <w:proofErr w:type="spellStart"/>
+      <w:r>
+        <w:rPr>
+          <w:lang w:val="en-US"/>
+        </w:rPr>
+        <w:t>const</w:t>
+      </w:r>
+      <w:proofErr w:type="spellEnd"/>
+      <w:r>
+        <w:rPr>
+          <w:lang w:val="en-US"/>
+        </w:rPr>
+        <w:t xml:space="preserve"> char* </w:t>
       </w:r>
       <w:proofErr w:type="spellStart"/>
       <w:r>
@@ -17315,7 +18691,21 @@
         <w:rPr>
           <w:lang w:val="en-US"/>
         </w:rPr>
-        <w:t xml:space="preserve">            const char* </w:t>
+        <w:t xml:space="preserve">            </w:t>
+      </w:r>
+      <w:proofErr w:type="spellStart"/>
+      <w:r>
+        <w:rPr>
+          <w:lang w:val="en-US"/>
+        </w:rPr>
+        <w:t>const</w:t>
+      </w:r>
+      <w:proofErr w:type="spellEnd"/>
+      <w:r>
+        <w:rPr>
+          <w:lang w:val="en-US"/>
+        </w:rPr>
+        <w:t xml:space="preserve"> char* </w:t>
       </w:r>
       <w:proofErr w:type="spellStart"/>
       <w:r>
@@ -17415,7 +18805,6 @@
         <w:rPr>
           <w:lang w:val="en-US"/>
         </w:rPr>
-        <w:lastRenderedPageBreak/>
         <w:t xml:space="preserve">            </w:t>
       </w:r>
       <w:proofErr w:type="spellStart"/>
@@ -17513,7 +18902,21 @@
         <w:rPr>
           <w:lang w:val="en-US"/>
         </w:rPr>
-        <w:t xml:space="preserve">            const char* </w:t>
+        <w:t xml:space="preserve">            </w:t>
+      </w:r>
+      <w:proofErr w:type="spellStart"/>
+      <w:r>
+        <w:rPr>
+          <w:lang w:val="en-US"/>
+        </w:rPr>
+        <w:t>const</w:t>
+      </w:r>
+      <w:proofErr w:type="spellEnd"/>
+      <w:r>
+        <w:rPr>
+          <w:lang w:val="en-US"/>
+        </w:rPr>
+        <w:t xml:space="preserve"> char* </w:t>
       </w:r>
       <w:proofErr w:type="spellStart"/>
       <w:r>
@@ -17710,7 +19113,21 @@
         <w:rPr>
           <w:lang w:val="en-US"/>
         </w:rPr>
-        <w:t xml:space="preserve">            const char* </w:t>
+        <w:t xml:space="preserve">            </w:t>
+      </w:r>
+      <w:proofErr w:type="spellStart"/>
+      <w:r>
+        <w:rPr>
+          <w:lang w:val="en-US"/>
+        </w:rPr>
+        <w:t>const</w:t>
+      </w:r>
+      <w:proofErr w:type="spellEnd"/>
+      <w:r>
+        <w:rPr>
+          <w:lang w:val="en-US"/>
+        </w:rPr>
+        <w:t xml:space="preserve"> char* </w:t>
       </w:r>
       <w:proofErr w:type="spellStart"/>
       <w:r>
@@ -18093,7 +19510,21 @@
         <w:rPr>
           <w:lang w:val="en-US"/>
         </w:rPr>
-        <w:t xml:space="preserve">            const char* </w:t>
+        <w:t xml:space="preserve">            </w:t>
+      </w:r>
+      <w:proofErr w:type="spellStart"/>
+      <w:r>
+        <w:rPr>
+          <w:lang w:val="en-US"/>
+        </w:rPr>
+        <w:t>const</w:t>
+      </w:r>
+      <w:proofErr w:type="spellEnd"/>
+      <w:r>
+        <w:rPr>
+          <w:lang w:val="en-US"/>
+        </w:rPr>
+        <w:t xml:space="preserve"> char* </w:t>
       </w:r>
       <w:proofErr w:type="spellStart"/>
       <w:r>
@@ -18290,7 +19721,21 @@
         <w:rPr>
           <w:lang w:val="en-US"/>
         </w:rPr>
-        <w:t xml:space="preserve">            const char* </w:t>
+        <w:t xml:space="preserve">            </w:t>
+      </w:r>
+      <w:proofErr w:type="spellStart"/>
+      <w:r>
+        <w:rPr>
+          <w:lang w:val="en-US"/>
+        </w:rPr>
+        <w:t>const</w:t>
+      </w:r>
+      <w:proofErr w:type="spellEnd"/>
+      <w:r>
+        <w:rPr>
+          <w:lang w:val="en-US"/>
+        </w:rPr>
+        <w:t xml:space="preserve"> char* </w:t>
       </w:r>
       <w:proofErr w:type="spellStart"/>
       <w:r>
@@ -18487,7 +19932,21 @@
         <w:rPr>
           <w:lang w:val="en-US"/>
         </w:rPr>
-        <w:t xml:space="preserve">            const char* </w:t>
+        <w:t xml:space="preserve">            </w:t>
+      </w:r>
+      <w:proofErr w:type="spellStart"/>
+      <w:r>
+        <w:rPr>
+          <w:lang w:val="en-US"/>
+        </w:rPr>
+        <w:t>const</w:t>
+      </w:r>
+      <w:proofErr w:type="spellEnd"/>
+      <w:r>
+        <w:rPr>
+          <w:lang w:val="en-US"/>
+        </w:rPr>
+        <w:t xml:space="preserve"> char* </w:t>
       </w:r>
       <w:proofErr w:type="spellStart"/>
       <w:r>
@@ -18706,7 +20165,21 @@
         <w:rPr>
           <w:lang w:val="en-US"/>
         </w:rPr>
-        <w:t xml:space="preserve">        const char* </w:t>
+        <w:t xml:space="preserve">        </w:t>
+      </w:r>
+      <w:proofErr w:type="spellStart"/>
+      <w:r>
+        <w:rPr>
+          <w:lang w:val="en-US"/>
+        </w:rPr>
+        <w:t>const</w:t>
+      </w:r>
+      <w:proofErr w:type="spellEnd"/>
+      <w:r>
+        <w:rPr>
+          <w:lang w:val="en-US"/>
+        </w:rPr>
+        <w:t xml:space="preserve"> char* </w:t>
       </w:r>
       <w:proofErr w:type="spellStart"/>
       <w:r>
@@ -18792,7 +20265,6 @@
         <w:rPr>
           <w:lang w:val="en-US"/>
         </w:rPr>
-        <w:lastRenderedPageBreak/>
         <w:t xml:space="preserve">        shininess = z;</w:t>
       </w:r>
     </w:p>
@@ -19301,6 +20773,9 @@
       <w:pPr>
         <w:pStyle w:val="Codigo"/>
         <w:spacing w:line="240" w:lineRule="auto"/>
+        <w:rPr>
+          <w:lang w:val="en-US"/>
+        </w:rPr>
       </w:pPr>
       <w:r>
         <w:rPr>
@@ -19309,6 +20784,9 @@
         <w:t xml:space="preserve">        </w:t>
       </w:r>
       <w:r>
+        <w:rPr>
+          <w:lang w:val="en-US"/>
+        </w:rPr>
         <w:t>}</w:t>
       </w:r>
     </w:p>
@@ -19316,6 +20794,9 @@
       <w:pPr>
         <w:pStyle w:val="Codigo"/>
         <w:spacing w:line="240" w:lineRule="auto"/>
+        <w:rPr>
+          <w:lang w:val="en-US"/>
+        </w:rPr>
       </w:pPr>
     </w:p>
     <w:p>
@@ -19327,6 +20808,9 @@
         </w:rPr>
       </w:pPr>
       <w:r>
+        <w:rPr>
+          <w:lang w:val="en-US"/>
+        </w:rPr>
         <w:t xml:space="preserve">        </w:t>
       </w:r>
       <w:proofErr w:type="gramStart"/>
@@ -19472,6 +20956,9 @@
       <w:pPr>
         <w:pStyle w:val="Codigo"/>
         <w:spacing w:line="240" w:lineRule="auto"/>
+        <w:rPr>
+          <w:lang w:val="en-US"/>
+        </w:rPr>
       </w:pPr>
       <w:r>
         <w:rPr>
@@ -19479,21 +20966,25 @@
         </w:rPr>
         <w:t xml:space="preserve">            </w:t>
       </w:r>
-      <w:proofErr w:type="spellStart"/>
-      <w:r>
-        <w:t>shininess</w:t>
-      </w:r>
-      <w:proofErr w:type="spellEnd"/>
-      <w:r>
-        <w:t xml:space="preserve"> = 0;</w:t>
+      <w:r>
+        <w:rPr>
+          <w:lang w:val="en-US"/>
+        </w:rPr>
+        <w:t>shininess = 0;</w:t>
       </w:r>
     </w:p>
     <w:p>
       <w:pPr>
         <w:pStyle w:val="Codigo"/>
         <w:spacing w:line="240" w:lineRule="auto"/>
-      </w:pPr>
-      <w:r>
+        <w:rPr>
+          <w:lang w:val="en-US"/>
+        </w:rPr>
+      </w:pPr>
+      <w:r>
+        <w:rPr>
+          <w:lang w:val="en-US"/>
+        </w:rPr>
         <w:t xml:space="preserve">        }</w:t>
       </w:r>
     </w:p>
@@ -19501,14 +20992,23 @@
       <w:pPr>
         <w:pStyle w:val="Codigo"/>
         <w:spacing w:line="240" w:lineRule="auto"/>
+        <w:rPr>
+          <w:lang w:val="en-US"/>
+        </w:rPr>
       </w:pPr>
     </w:p>
     <w:p>
       <w:pPr>
         <w:pStyle w:val="Codigo"/>
         <w:spacing w:line="240" w:lineRule="auto"/>
-      </w:pPr>
-      <w:r>
+        <w:rPr>
+          <w:lang w:val="en-US"/>
+        </w:rPr>
+      </w:pPr>
+      <w:r>
+        <w:rPr>
+          <w:lang w:val="en-US"/>
+        </w:rPr>
         <w:t xml:space="preserve">    }</w:t>
       </w:r>
     </w:p>
@@ -19516,35 +21016,45 @@
       <w:pPr>
         <w:pStyle w:val="Codigo"/>
         <w:spacing w:line="240" w:lineRule="auto"/>
+        <w:rPr>
+          <w:lang w:val="en-US"/>
+        </w:rPr>
       </w:pPr>
     </w:p>
     <w:p>
       <w:pPr>
         <w:pStyle w:val="Codigo"/>
         <w:spacing w:line="240" w:lineRule="auto"/>
-      </w:pPr>
-      <w:r>
-        <w:t xml:space="preserve">    Material * material = </w:t>
-      </w:r>
-      <w:proofErr w:type="spellStart"/>
-      <w:r>
-        <w:t>new</w:t>
-      </w:r>
-      <w:proofErr w:type="spellEnd"/>
-      <w:r>
-        <w:t xml:space="preserve"> Material(</w:t>
+        <w:rPr>
+          <w:lang w:val="en-US"/>
+        </w:rPr>
+      </w:pPr>
+      <w:r>
+        <w:rPr>
+          <w:lang w:val="en-US"/>
+        </w:rPr>
+        <w:t xml:space="preserve">    Material * material = new Material(</w:t>
       </w:r>
       <w:proofErr w:type="spellStart"/>
       <w:proofErr w:type="gramStart"/>
       <w:r>
+        <w:rPr>
+          <w:lang w:val="en-US"/>
+        </w:rPr>
         <w:t>difusa,ambiente</w:t>
       </w:r>
       <w:proofErr w:type="gramEnd"/>
       <w:r>
+        <w:rPr>
+          <w:lang w:val="en-US"/>
+        </w:rPr>
         <w:t>,especular,emissiva,shininess</w:t>
       </w:r>
       <w:proofErr w:type="spellEnd"/>
       <w:r>
+        <w:rPr>
+          <w:lang w:val="en-US"/>
+        </w:rPr>
         <w:t>);</w:t>
       </w:r>
     </w:p>
@@ -19552,8 +21062,14 @@
       <w:pPr>
         <w:pStyle w:val="NormalUM"/>
         <w:spacing w:line="240" w:lineRule="auto"/>
-      </w:pPr>
-      <w:r>
+        <w:rPr>
+          <w:lang w:val="en-US"/>
+        </w:rPr>
+      </w:pPr>
+      <w:r>
+        <w:rPr>
+          <w:lang w:val="en-US"/>
+        </w:rPr>
         <w:t>}</w:t>
       </w:r>
     </w:p>
@@ -19564,6 +21080,7 @@
         <w:rPr>
           <w:b/>
           <w:sz w:val="24"/>
+          <w:lang w:val="en-US"/>
         </w:rPr>
       </w:pPr>
       <w:proofErr w:type="spellStart"/>
@@ -19571,6 +21088,7 @@
         <w:rPr>
           <w:b/>
           <w:sz w:val="24"/>
+          <w:lang w:val="en-US"/>
         </w:rPr>
         <w:t>ViewFrustum</w:t>
       </w:r>
@@ -19581,7 +21099,6 @@
         <w:pStyle w:val="NormalUM"/>
       </w:pPr>
       <w:r>
-        <w:lastRenderedPageBreak/>
         <w:t xml:space="preserve">Para realizar o </w:t>
       </w:r>
       <w:proofErr w:type="spellStart"/>
@@ -19801,7 +21318,21 @@
         <w:rPr>
           <w:lang w:val="en-US"/>
         </w:rPr>
-        <w:t xml:space="preserve">        const char* </w:t>
+        <w:t xml:space="preserve">        </w:t>
+      </w:r>
+      <w:proofErr w:type="spellStart"/>
+      <w:r>
+        <w:rPr>
+          <w:lang w:val="en-US"/>
+        </w:rPr>
+        <w:t>const</w:t>
+      </w:r>
+      <w:proofErr w:type="spellEnd"/>
+      <w:r>
+        <w:rPr>
+          <w:lang w:val="en-US"/>
+        </w:rPr>
+        <w:t xml:space="preserve"> char* </w:t>
       </w:r>
       <w:proofErr w:type="spellStart"/>
       <w:r>
@@ -19961,7 +21492,21 @@
         <w:rPr>
           <w:lang w:val="en-US"/>
         </w:rPr>
-        <w:t xml:space="preserve">                const char* </w:t>
+        <w:t xml:space="preserve">                </w:t>
+      </w:r>
+      <w:proofErr w:type="spellStart"/>
+      <w:r>
+        <w:rPr>
+          <w:lang w:val="en-US"/>
+        </w:rPr>
+        <w:t>const</w:t>
+      </w:r>
+      <w:proofErr w:type="spellEnd"/>
+      <w:r>
+        <w:rPr>
+          <w:lang w:val="en-US"/>
+        </w:rPr>
+        <w:t xml:space="preserve"> char* </w:t>
       </w:r>
       <w:proofErr w:type="spellStart"/>
       <w:r>
@@ -20171,12 +21716,20 @@
         </w:rPr>
         <w:t>for(</w:t>
       </w:r>
+      <w:proofErr w:type="spellStart"/>
       <w:proofErr w:type="gramEnd"/>
       <w:r>
         <w:rPr>
           <w:lang w:val="en-US"/>
         </w:rPr>
-        <w:t xml:space="preserve">int </w:t>
+        <w:t>int</w:t>
+      </w:r>
+      <w:proofErr w:type="spellEnd"/>
+      <w:r>
+        <w:rPr>
+          <w:lang w:val="en-US"/>
+        </w:rPr>
+        <w:t xml:space="preserve"> </w:t>
       </w:r>
       <w:proofErr w:type="spellStart"/>
       <w:r>
@@ -20327,14 +21880,21 @@
         <w:rPr>
           <w:lang w:val="en-US"/>
         </w:rPr>
-        <w:lastRenderedPageBreak/>
         <w:t xml:space="preserve">                    </w:t>
       </w:r>
-      <w:r>
-        <w:rPr>
-          <w:lang w:val="en-US"/>
-        </w:rPr>
-        <w:t xml:space="preserve">const char* </w:t>
+      <w:proofErr w:type="spellStart"/>
+      <w:r>
+        <w:rPr>
+          <w:lang w:val="en-US"/>
+        </w:rPr>
+        <w:t>const</w:t>
+      </w:r>
+      <w:proofErr w:type="spellEnd"/>
+      <w:r>
+        <w:rPr>
+          <w:lang w:val="en-US"/>
+        </w:rPr>
+        <w:t xml:space="preserve"> char* </w:t>
       </w:r>
       <w:proofErr w:type="spellStart"/>
       <w:r>
@@ -20509,7 +22069,21 @@
         <w:rPr>
           <w:lang w:val="en-US"/>
         </w:rPr>
-        <w:t xml:space="preserve">                    const char* </w:t>
+        <w:t xml:space="preserve">                    </w:t>
+      </w:r>
+      <w:proofErr w:type="spellStart"/>
+      <w:r>
+        <w:rPr>
+          <w:lang w:val="en-US"/>
+        </w:rPr>
+        <w:t>const</w:t>
+      </w:r>
+      <w:proofErr w:type="spellEnd"/>
+      <w:r>
+        <w:rPr>
+          <w:lang w:val="en-US"/>
+        </w:rPr>
+        <w:t xml:space="preserve"> char* </w:t>
       </w:r>
       <w:proofErr w:type="spellStart"/>
       <w:r>
@@ -20684,7 +22258,21 @@
         <w:rPr>
           <w:lang w:val="en-US"/>
         </w:rPr>
-        <w:t xml:space="preserve">                    const char* </w:t>
+        <w:t xml:space="preserve">                    </w:t>
+      </w:r>
+      <w:proofErr w:type="spellStart"/>
+      <w:r>
+        <w:rPr>
+          <w:lang w:val="en-US"/>
+        </w:rPr>
+        <w:t>const</w:t>
+      </w:r>
+      <w:proofErr w:type="spellEnd"/>
+      <w:r>
+        <w:rPr>
+          <w:lang w:val="en-US"/>
+        </w:rPr>
+        <w:t xml:space="preserve"> char* </w:t>
       </w:r>
       <w:proofErr w:type="spellStart"/>
       <w:r>
@@ -20733,27 +22321,42 @@
       <w:pPr>
         <w:pStyle w:val="Codigo"/>
         <w:spacing w:line="240" w:lineRule="auto"/>
-      </w:pPr>
-      <w:r>
-        <w:t xml:space="preserve">                    </w:t>
-      </w:r>
-      <w:r>
-        <w:t xml:space="preserve">z = </w:t>
-      </w:r>
-      <w:proofErr w:type="spellStart"/>
-      <w:r>
+        <w:rPr>
+          <w:lang w:val="en-US"/>
+        </w:rPr>
+      </w:pPr>
+      <w:r>
+        <w:rPr>
+          <w:lang w:val="en-US"/>
+        </w:rPr>
+        <w:t xml:space="preserve">                    z = </w:t>
+      </w:r>
+      <w:proofErr w:type="spellStart"/>
+      <w:r>
+        <w:rPr>
+          <w:lang w:val="en-US"/>
+        </w:rPr>
         <w:t>atof</w:t>
       </w:r>
       <w:proofErr w:type="spellEnd"/>
       <w:r>
+        <w:rPr>
+          <w:lang w:val="en-US"/>
+        </w:rPr>
         <w:t>(</w:t>
       </w:r>
       <w:proofErr w:type="spellStart"/>
       <w:r>
+        <w:rPr>
+          <w:lang w:val="en-US"/>
+        </w:rPr>
         <w:t>zAux</w:t>
       </w:r>
       <w:proofErr w:type="spellEnd"/>
       <w:r>
+        <w:rPr>
+          <w:lang w:val="en-US"/>
+        </w:rPr>
         <w:t>);</w:t>
       </w:r>
     </w:p>
@@ -20761,14 +22364,23 @@
       <w:pPr>
         <w:pStyle w:val="Codigo"/>
         <w:spacing w:line="240" w:lineRule="auto"/>
+        <w:rPr>
+          <w:lang w:val="en-US"/>
+        </w:rPr>
       </w:pPr>
     </w:p>
     <w:p>
       <w:pPr>
         <w:pStyle w:val="Codigo"/>
         <w:spacing w:line="240" w:lineRule="auto"/>
-      </w:pPr>
-      <w:r>
+        <w:rPr>
+          <w:lang w:val="en-US"/>
+        </w:rPr>
+      </w:pPr>
+      <w:r>
+        <w:rPr>
+          <w:lang w:val="en-US"/>
+        </w:rPr>
         <w:t xml:space="preserve">                }</w:t>
       </w:r>
     </w:p>
@@ -20776,35 +22388,45 @@
       <w:pPr>
         <w:pStyle w:val="Codigo"/>
         <w:spacing w:line="240" w:lineRule="auto"/>
+        <w:rPr>
+          <w:lang w:val="en-US"/>
+        </w:rPr>
       </w:pPr>
     </w:p>
     <w:p>
       <w:pPr>
         <w:pStyle w:val="Codigo"/>
         <w:spacing w:line="240" w:lineRule="auto"/>
-      </w:pPr>
-      <w:r>
-        <w:t xml:space="preserve">                Ponto* p = </w:t>
-      </w:r>
-      <w:proofErr w:type="spellStart"/>
-      <w:r>
-        <w:t>new</w:t>
-      </w:r>
-      <w:proofErr w:type="spellEnd"/>
-      <w:r>
-        <w:t xml:space="preserve"> Ponto(</w:t>
+        <w:rPr>
+          <w:lang w:val="en-US"/>
+        </w:rPr>
+      </w:pPr>
+      <w:r>
+        <w:rPr>
+          <w:lang w:val="en-US"/>
+        </w:rPr>
+        <w:t xml:space="preserve">                Ponto* p = new Ponto(</w:t>
       </w:r>
       <w:proofErr w:type="spellStart"/>
       <w:proofErr w:type="gramStart"/>
       <w:r>
+        <w:rPr>
+          <w:lang w:val="en-US"/>
+        </w:rPr>
         <w:t>x,y</w:t>
       </w:r>
       <w:proofErr w:type="gramEnd"/>
       <w:r>
+        <w:rPr>
+          <w:lang w:val="en-US"/>
+        </w:rPr>
         <w:t>,z</w:t>
       </w:r>
       <w:proofErr w:type="spellEnd"/>
       <w:r>
+        <w:rPr>
+          <w:lang w:val="en-US"/>
+        </w:rPr>
         <w:t>);</w:t>
       </w:r>
     </w:p>
@@ -20812,16 +22434,28 @@
       <w:pPr>
         <w:pStyle w:val="Codigo"/>
         <w:spacing w:line="240" w:lineRule="auto"/>
-      </w:pPr>
-      <w:r>
+        <w:rPr>
+          <w:lang w:val="en-US"/>
+        </w:rPr>
+      </w:pPr>
+      <w:r>
+        <w:rPr>
+          <w:lang w:val="en-US"/>
+        </w:rPr>
         <w:t xml:space="preserve">                </w:t>
       </w:r>
       <w:proofErr w:type="spellStart"/>
       <w:r>
+        <w:rPr>
+          <w:lang w:val="en-US"/>
+        </w:rPr>
         <w:t>pontosC.push_back</w:t>
       </w:r>
       <w:proofErr w:type="spellEnd"/>
       <w:r>
+        <w:rPr>
+          <w:lang w:val="en-US"/>
+        </w:rPr>
         <w:t>(p);</w:t>
       </w:r>
     </w:p>
@@ -20829,6 +22463,9 @@
       <w:pPr>
         <w:pStyle w:val="Codigo"/>
         <w:spacing w:line="240" w:lineRule="auto"/>
+        <w:rPr>
+          <w:lang w:val="en-US"/>
+        </w:rPr>
       </w:pPr>
     </w:p>
     <w:p>
@@ -20837,7 +22474,13 @@
         <w:spacing w:line="240" w:lineRule="auto"/>
       </w:pPr>
       <w:r>
-        <w:t xml:space="preserve">                elemento = elemento-&gt;</w:t>
+        <w:rPr>
+          <w:lang w:val="en-US"/>
+        </w:rPr>
+        <w:t xml:space="preserve">                </w:t>
+      </w:r>
+      <w:r>
+        <w:t>elemento = elemento-&gt;</w:t>
       </w:r>
       <w:proofErr w:type="spellStart"/>
       <w:r>
@@ -21027,7 +22670,6 @@
         <w:spacing w:line="240" w:lineRule="auto"/>
       </w:pPr>
       <w:r>
-        <w:lastRenderedPageBreak/>
         <w:t>2. Ler o número de pontos</w:t>
       </w:r>
     </w:p>
@@ -21426,7 +23068,6 @@
         <w:rPr>
           <w:rFonts w:cs="Arial"/>
         </w:rPr>
-        <w:lastRenderedPageBreak/>
         <w:t xml:space="preserve">De salientar ainda que para contornar o problema da terceira fase relativo ao movimento dos asteroides (onde apenas se viam as trajetórias e não os </w:t>
       </w:r>
       <w:proofErr w:type="spellStart"/>
@@ -21550,15 +23191,7 @@
       </w:r>
       <w:proofErr w:type="spellEnd"/>
       <w:r>
-        <w:t xml:space="preserve"> da câmara optamos por utilizar a </w:t>
-      </w:r>
-      <w:proofErr w:type="gramStart"/>
-      <w:r>
-        <w:t>formula</w:t>
-      </w:r>
-      <w:proofErr w:type="gramEnd"/>
-      <w:r>
-        <w:t xml:space="preserve"> geométrica. Para esta fórmula precisamos de diferentes parâmetros da câmara: o valor do </w:t>
+        <w:t xml:space="preserve"> da câmara optamos por utilizar a formula geométrica. Para esta fórmula precisamos de diferentes parâmetros da câmara: o valor do </w:t>
       </w:r>
       <w:proofErr w:type="spellStart"/>
       <w:r>
@@ -21689,7 +23322,7 @@
                     <pic:cNvPicPr/>
                   </pic:nvPicPr>
                   <pic:blipFill>
-                    <a:blip r:embed="rId22">
+                    <a:blip r:embed="rId24">
                       <a:extLst>
                         <a:ext uri="{28A0092B-C50C-407E-A947-70E740481C1C}">
                           <a14:useLocalDpi xmlns:a14="http://schemas.microsoft.com/office/drawing/2010/main" val="0"/>
@@ -21882,7 +23515,6 @@
         <w:rPr>
           <w:noProof/>
         </w:rPr>
-        <w:lastRenderedPageBreak/>
         <w:drawing>
           <wp:anchor distT="0" distB="0" distL="114300" distR="114300" simplePos="0" relativeHeight="251696128" behindDoc="0" locked="0" layoutInCell="1" allowOverlap="1" wp14:anchorId="064B7195" wp14:editId="4BB14004">
             <wp:simplePos x="0" y="0"/>
@@ -21907,7 +23539,7 @@
                     <pic:cNvPicPr/>
                   </pic:nvPicPr>
                   <pic:blipFill>
-                    <a:blip r:embed="rId23">
+                    <a:blip r:embed="rId25">
                       <a:extLst>
                         <a:ext uri="{28A0092B-C50C-407E-A947-70E740481C1C}">
                           <a14:useLocalDpi xmlns:a14="http://schemas.microsoft.com/office/drawing/2010/main" val="0"/>
@@ -23906,7 +25538,6 @@
         <w:pStyle w:val="NormalUM"/>
       </w:pPr>
       <w:r>
-        <w:lastRenderedPageBreak/>
         <w:t>Para calcular o valor de D apenas necessitamos de um ponto que pertença ao plano e substituir as suas coordenadas dando o resultado:</w:t>
       </w:r>
     </w:p>
@@ -24099,7 +25730,7 @@
                     <pic:cNvPicPr/>
                   </pic:nvPicPr>
                   <pic:blipFill>
-                    <a:blip r:embed="rId24">
+                    <a:blip r:embed="rId26">
                       <a:extLst>
                         <a:ext uri="{28A0092B-C50C-407E-A947-70E740481C1C}">
                           <a14:useLocalDpi xmlns:a14="http://schemas.microsoft.com/office/drawing/2010/main" val="0"/>
@@ -24573,7 +26204,6 @@
       </w:pPr>
       <w:proofErr w:type="spellStart"/>
       <w:r>
-        <w:lastRenderedPageBreak/>
         <w:t>dist</w:t>
       </w:r>
       <w:proofErr w:type="spellEnd"/>
@@ -24828,13 +26458,7 @@
       </w:r>
       <w:proofErr w:type="spellEnd"/>
       <w:r>
-        <w:t xml:space="preserve"> e outros fora. Primeiro é necessário perceber como eliminar esta dificuldade na qual alguns vértices estão dentro e outros estão fora, mas para isso apenas temos de pensar que só descartamos as caixas </w:t>
-      </w:r>
-      <w:r>
-        <w:t>onde</w:t>
-      </w:r>
-      <w:r>
-        <w:t xml:space="preserve"> todos os vértices estão fora do mesmo plano. Este mecanismo faz com que por vezes sejam desenhadas algumas caixas a mais, no entanto esse número é tão pequeno que compensa a complexidade computacional </w:t>
+        <w:t xml:space="preserve"> e outros fora. Primeiro é necessário perceber como eliminar esta dificuldade na qual alguns vértices estão dentro e outros estão fora, mas para isso apenas temos de pensar que só descartamos as caixas onde todos os vértices estão fora do mesmo plano. Este mecanismo faz com que por vezes sejam desenhadas algumas caixas a mais, no entanto esse número é tão pequeno que compensa a complexidade computacional </w:t>
       </w:r>
       <w:r>
         <w:t>em comparação com</w:t>
@@ -24851,7 +26475,6 @@
         <w:rPr>
           <w:noProof/>
         </w:rPr>
-        <w:lastRenderedPageBreak/>
         <w:drawing>
           <wp:anchor distT="0" distB="0" distL="114300" distR="114300" simplePos="0" relativeHeight="251698176" behindDoc="0" locked="0" layoutInCell="1" allowOverlap="1" wp14:anchorId="5D22A471" wp14:editId="7F3568B4">
             <wp:simplePos x="0" y="0"/>
@@ -24876,7 +26499,7 @@
                     <pic:cNvPicPr/>
                   </pic:nvPicPr>
                   <pic:blipFill>
-                    <a:blip r:embed="rId25">
+                    <a:blip r:embed="rId27">
                       <a:extLst>
                         <a:ext uri="{28A0092B-C50C-407E-A947-70E740481C1C}">
                           <a14:useLocalDpi xmlns:a14="http://schemas.microsoft.com/office/drawing/2010/main" val="0"/>
@@ -24944,7 +26567,7 @@
                     <pic:cNvPicPr/>
                   </pic:nvPicPr>
                   <pic:blipFill>
-                    <a:blip r:embed="rId26">
+                    <a:blip r:embed="rId28">
                       <a:extLst>
                         <a:ext uri="{28A0092B-C50C-407E-A947-70E740481C1C}">
                           <a14:useLocalDpi xmlns:a14="http://schemas.microsoft.com/office/drawing/2010/main" val="0"/>
@@ -25082,7 +26705,6 @@
         <w:pStyle w:val="NormalUM"/>
       </w:pPr>
       <w:r>
-        <w:lastRenderedPageBreak/>
         <w:t xml:space="preserve">No final desta análise temos o ponto que está mais “próximo” do plano no sentido da normal (onde a distância é superior, visto que o que queremos é uma distância superior a 0) e apenas testamos esse ponto. </w:t>
       </w:r>
     </w:p>
@@ -25445,7 +27067,6 @@
         <w:pStyle w:val="NormalUM"/>
       </w:pPr>
       <w:r>
-        <w:lastRenderedPageBreak/>
         <w:t xml:space="preserve">Por forma a utilizar estas matrizes, e visto que já existem bibliotecas que implementam as transformações geométricas auxiliamo-nos na biblioteca </w:t>
       </w:r>
       <w:proofErr w:type="spellStart"/>
@@ -25747,7 +27368,6 @@
         </w:numPr>
       </w:pPr>
       <w:r>
-        <w:lastRenderedPageBreak/>
         <w:t>(</w:t>
       </w:r>
       <w:proofErr w:type="spellStart"/>
@@ -26189,7 +27809,6 @@
         </w:numPr>
       </w:pPr>
       <w:r>
-        <w:lastRenderedPageBreak/>
         <w:t>O ponto (x</w:t>
       </w:r>
       <w:proofErr w:type="gramStart"/>
@@ -26284,7 +27903,7 @@
     </w:p>
     <w:p>
       <w:pPr>
-        <w:pStyle w:val="Ttulo1"/>
+        <w:pStyle w:val="Cabealho1"/>
         <w:numPr>
           <w:ilvl w:val="0"/>
           <w:numId w:val="2"/>
@@ -26324,7 +27943,7 @@
     </w:p>
     <w:p>
       <w:pPr>
-        <w:pStyle w:val="Ttulo1"/>
+        <w:pStyle w:val="Cabealho1"/>
       </w:pPr>
       <w:bookmarkStart w:id="15" w:name="_Toc514587737"/>
       <w:r>
@@ -26367,7 +27986,7 @@
                     <pic:cNvPicPr/>
                   </pic:nvPicPr>
                   <pic:blipFill>
-                    <a:blip r:embed="rId27">
+                    <a:blip r:embed="rId29">
                       <a:extLst>
                         <a:ext uri="{28A0092B-C50C-407E-A947-70E740481C1C}">
                           <a14:useLocalDpi xmlns:a14="http://schemas.microsoft.com/office/drawing/2010/main" val="0"/>
@@ -26442,7 +28061,7 @@
                     <pic:cNvPicPr/>
                   </pic:nvPicPr>
                   <pic:blipFill>
-                    <a:blip r:embed="rId28">
+                    <a:blip r:embed="rId30">
                       <a:extLst>
                         <a:ext uri="{28A0092B-C50C-407E-A947-70E740481C1C}">
                           <a14:useLocalDpi xmlns:a14="http://schemas.microsoft.com/office/drawing/2010/main" val="0"/>
@@ -26508,7 +28127,7 @@
                     <pic:cNvPicPr/>
                   </pic:nvPicPr>
                   <pic:blipFill rotWithShape="1">
-                    <a:blip r:embed="rId29">
+                    <a:blip r:embed="rId31">
                       <a:extLst>
                         <a:ext uri="{28A0092B-C50C-407E-A947-70E740481C1C}">
                           <a14:useLocalDpi xmlns:a14="http://schemas.microsoft.com/office/drawing/2010/main" val="0"/>
@@ -26553,7 +28172,7 @@
     </w:p>
     <w:p/>
     <w:sectPr>
-      <w:footerReference w:type="default" r:id="rId30"/>
+      <w:footerReference w:type="default" r:id="rId32"/>
       <w:pgSz w:w="11906" w:h="16838"/>
       <w:pgMar w:top="1417" w:right="1701" w:bottom="1417" w:left="1701" w:header="708" w:footer="708" w:gutter="0"/>
       <w:cols w:space="708"/>
@@ -26618,7 +28237,7 @@
           <w:rPr>
             <w:noProof/>
           </w:rPr>
-          <w:t>26</w:t>
+          <w:t>14</w:t>
         </w:r>
         <w:r>
           <w:fldChar w:fldCharType="end"/>
@@ -31328,11 +32947,11 @@
       <w:sz w:val="20"/>
     </w:rPr>
   </w:style>
-  <w:style w:type="paragraph" w:styleId="Ttulo1">
+  <w:style w:type="paragraph" w:styleId="Cabealho1">
     <w:name w:val="heading 1"/>
     <w:basedOn w:val="Normal"/>
     <w:next w:val="Normal"/>
-    <w:link w:val="Ttulo1Carter"/>
+    <w:link w:val="Cabealho1Carter"/>
     <w:uiPriority w:val="9"/>
     <w:qFormat/>
     <w:rsid w:val="004C79E7"/>
@@ -31395,6 +33014,7 @@
   <w:style w:type="character" w:default="1" w:styleId="Tipodeletrapredefinidodopargrafo">
     <w:name w:val="Default Paragraph Font"/>
     <w:uiPriority w:val="1"/>
+    <w:semiHidden/>
     <w:unhideWhenUsed/>
   </w:style>
   <w:style w:type="table" w:default="1" w:styleId="Tabelanormal">
@@ -31452,10 +33072,10 @@
       <w:szCs w:val="56"/>
     </w:rPr>
   </w:style>
-  <w:style w:type="character" w:customStyle="1" w:styleId="Ttulo1Carter">
-    <w:name w:val="Título 1 Caráter"/>
+  <w:style w:type="character" w:customStyle="1" w:styleId="Cabealho1Carter">
+    <w:name w:val="Cabeçalho 1 Caráter"/>
     <w:basedOn w:val="Tipodeletrapredefinidodopargrafo"/>
-    <w:link w:val="Ttulo1"/>
+    <w:link w:val="Cabealho1"/>
     <w:uiPriority w:val="9"/>
     <w:rsid w:val="004C79E7"/>
     <w:rPr>
@@ -31546,7 +33166,7 @@
   </w:style>
   <w:style w:type="paragraph" w:styleId="Cabealhodondice">
     <w:name w:val="TOC Heading"/>
-    <w:basedOn w:val="Ttulo1"/>
+    <w:basedOn w:val="Cabealho1"/>
     <w:next w:val="Normal"/>
     <w:uiPriority w:val="39"/>
     <w:unhideWhenUsed/>
@@ -31790,7 +33410,7 @@
   </w:style>
   <w:style w:type="paragraph" w:customStyle="1" w:styleId="Texto">
     <w:name w:val="Texto"/>
-    <w:basedOn w:val="Ttulo1"/>
+    <w:basedOn w:val="Cabealho1"/>
     <w:qFormat/>
     <w:rsid w:val="00386441"/>
     <w:pPr>
@@ -32121,7 +33741,7 @@
 </file>
 
 <file path=customXml/itemProps1.xml><?xml version="1.0" encoding="utf-8"?>
-<ds:datastoreItem xmlns:ds="http://schemas.openxmlformats.org/officeDocument/2006/customXml" ds:itemID="{3D4469AC-04BE-49E7-992E-D5F146B94036}">
+<ds:datastoreItem xmlns:ds="http://schemas.openxmlformats.org/officeDocument/2006/customXml" ds:itemID="{C4AD5879-19DD-40AE-9BA9-0C43F159C79B}">
   <ds:schemaRefs>
     <ds:schemaRef ds:uri="http://schemas.openxmlformats.org/officeDocument/2006/bibliography"/>
   </ds:schemaRefs>

</xml_diff>